<commit_message>
Tutorial em 60% de Conclusão
</commit_message>
<xml_diff>
--- a/Instruções como Criar Brench e trabalhar com merg do github.docx
+++ b/Instruções como Criar Brench e trabalhar com merg do github.docx
@@ -4,12 +4,15 @@
   <w:body>
     <w:p>
       <w:pPr>
-        <w:jc w:val="both"/>
+        <w:pBdr>
+          <w:bottom w:val="single" w:sz="4" w:space="1" w:color="auto"/>
+        </w:pBdr>
+        <w:jc w:val="center"/>
         <w:rPr>
           <w:rFonts w:ascii="Arial" w:hAnsi="Arial" w:cs="Arial"/>
           <w:b/>
           <w:sz w:val="24"/>
-          <w:szCs w:val="20"/>
+          <w:szCs w:val="21"/>
         </w:rPr>
       </w:pPr>
       <w:r>
@@ -17,7 +20,7 @@
           <w:rFonts w:ascii="Arial" w:hAnsi="Arial" w:cs="Arial"/>
           <w:b/>
           <w:sz w:val="24"/>
-          <w:szCs w:val="20"/>
+          <w:szCs w:val="21"/>
         </w:rPr>
         <w:t>Tutorial</w:t>
       </w:r>
@@ -26,9 +29,9 @@
           <w:rFonts w:ascii="Arial" w:hAnsi="Arial" w:cs="Arial"/>
           <w:b/>
           <w:sz w:val="24"/>
-          <w:szCs w:val="20"/>
-        </w:rPr>
-        <w:t xml:space="preserve"> Criação de </w:t>
+          <w:szCs w:val="21"/>
+        </w:rPr>
+        <w:t xml:space="preserve"> </w:t>
       </w:r>
       <w:proofErr w:type="spellStart"/>
       <w:r>
@@ -36,47 +39,38 @@
           <w:rFonts w:ascii="Arial" w:hAnsi="Arial" w:cs="Arial"/>
           <w:b/>
           <w:sz w:val="24"/>
-          <w:szCs w:val="20"/>
-        </w:rPr>
-        <w:t>Br</w:t>
-      </w:r>
+          <w:szCs w:val="21"/>
+        </w:rPr>
+        <w:t>ComoTrabalhar</w:t>
+      </w:r>
+      <w:proofErr w:type="spellEnd"/>
       <w:r>
         <w:rPr>
           <w:rFonts w:ascii="Arial" w:hAnsi="Arial" w:cs="Arial"/>
           <w:b/>
           <w:sz w:val="24"/>
-          <w:szCs w:val="20"/>
-        </w:rPr>
-        <w:t>anch</w:t>
-      </w:r>
-      <w:proofErr w:type="spellEnd"/>
+          <w:szCs w:val="21"/>
+        </w:rPr>
+        <w:t xml:space="preserve"> com Merge do </w:t>
+      </w:r>
+      <w:proofErr w:type="spellStart"/>
       <w:r>
         <w:rPr>
           <w:rFonts w:ascii="Arial" w:hAnsi="Arial" w:cs="Arial"/>
           <w:b/>
           <w:sz w:val="24"/>
-          <w:szCs w:val="20"/>
-        </w:rPr>
-        <w:t xml:space="preserve"> e de como Trabalhar com M</w:t>
+          <w:szCs w:val="21"/>
+        </w:rPr>
+        <w:t>G</w:t>
       </w:r>
       <w:r>
         <w:rPr>
           <w:rFonts w:ascii="Arial" w:hAnsi="Arial" w:cs="Arial"/>
           <w:b/>
           <w:sz w:val="24"/>
-          <w:szCs w:val="20"/>
-        </w:rPr>
-        <w:t xml:space="preserve">erge do </w:t>
-      </w:r>
-      <w:proofErr w:type="spellStart"/>
-      <w:r>
-        <w:rPr>
-          <w:rFonts w:ascii="Arial" w:hAnsi="Arial" w:cs="Arial"/>
-          <w:b/>
-          <w:sz w:val="24"/>
-          <w:szCs w:val="20"/>
-        </w:rPr>
-        <w:t>github</w:t>
+          <w:szCs w:val="21"/>
+        </w:rPr>
+        <w:t>ithub</w:t>
       </w:r>
       <w:proofErr w:type="spellEnd"/>
     </w:p>
@@ -86,8 +80,8 @@
         <w:rPr>
           <w:rFonts w:ascii="Arial" w:hAnsi="Arial" w:cs="Arial"/>
           <w:b/>
-          <w:sz w:val="20"/>
-          <w:szCs w:val="20"/>
+          <w:sz w:val="21"/>
+          <w:szCs w:val="21"/>
         </w:rPr>
       </w:pPr>
     </w:p>
@@ -97,7 +91,7 @@
         <w:rPr>
           <w:rFonts w:ascii="Arial" w:hAnsi="Arial" w:cs="Arial"/>
           <w:b/>
-          <w:sz w:val="21"/>
+          <w:sz w:val="20"/>
           <w:szCs w:val="21"/>
         </w:rPr>
       </w:pPr>
@@ -105,7 +99,1268 @@
         <w:rPr>
           <w:rFonts w:ascii="Arial" w:hAnsi="Arial" w:cs="Arial"/>
           <w:b/>
-          <w:sz w:val="21"/>
+          <w:sz w:val="20"/>
+          <w:szCs w:val="21"/>
+        </w:rPr>
+        <w:t>Breve explicação</w:t>
+      </w:r>
+      <w:r>
+        <w:rPr>
+          <w:rFonts w:ascii="Arial" w:hAnsi="Arial" w:cs="Arial"/>
+          <w:b/>
+          <w:sz w:val="20"/>
+          <w:szCs w:val="21"/>
+        </w:rPr>
+        <w:t xml:space="preserve"> geral</w:t>
+      </w:r>
+      <w:r>
+        <w:rPr>
+          <w:rFonts w:ascii="Arial" w:hAnsi="Arial" w:cs="Arial"/>
+          <w:b/>
+          <w:sz w:val="20"/>
+          <w:szCs w:val="21"/>
+        </w:rPr>
+        <w:t>:</w:t>
+      </w:r>
+    </w:p>
+    <w:p>
+      <w:pPr>
+        <w:jc w:val="both"/>
+        <w:rPr>
+          <w:rFonts w:ascii="Arial" w:hAnsi="Arial" w:cs="Arial"/>
+          <w:sz w:val="20"/>
+          <w:szCs w:val="21"/>
+        </w:rPr>
+      </w:pPr>
+      <w:r>
+        <w:rPr>
+          <w:rFonts w:ascii="Arial" w:hAnsi="Arial" w:cs="Arial"/>
+          <w:b/>
+          <w:sz w:val="20"/>
+          <w:szCs w:val="21"/>
+        </w:rPr>
+        <w:tab/>
+      </w:r>
+      <w:r>
+        <w:rPr>
+          <w:rFonts w:ascii="Arial" w:hAnsi="Arial" w:cs="Arial"/>
+          <w:sz w:val="20"/>
+          <w:szCs w:val="21"/>
+        </w:rPr>
+        <w:t xml:space="preserve">O </w:t>
+      </w:r>
+      <w:r>
+        <w:rPr>
+          <w:rFonts w:ascii="Arial" w:hAnsi="Arial" w:cs="Arial"/>
+          <w:color w:val="000000"/>
+          <w:sz w:val="20"/>
+          <w:szCs w:val="21"/>
+          <w:shd w:val="clear" w:color="auto" w:fill="F1F0F0"/>
+        </w:rPr>
+        <w:t>merge</w:t>
+      </w:r>
+      <w:r>
+        <w:rPr>
+          <w:rFonts w:ascii="Arial" w:hAnsi="Arial" w:cs="Arial"/>
+          <w:sz w:val="20"/>
+          <w:szCs w:val="21"/>
+        </w:rPr>
+        <w:t xml:space="preserve"> </w:t>
+      </w:r>
+      <w:r>
+        <w:rPr>
+          <w:rFonts w:ascii="Arial" w:hAnsi="Arial" w:cs="Arial"/>
+          <w:sz w:val="20"/>
+          <w:szCs w:val="21"/>
+        </w:rPr>
+        <w:t xml:space="preserve">do </w:t>
+      </w:r>
+      <w:proofErr w:type="spellStart"/>
+      <w:r>
+        <w:rPr>
+          <w:rFonts w:ascii="Arial" w:hAnsi="Arial" w:cs="Arial"/>
+          <w:color w:val="000000"/>
+          <w:sz w:val="20"/>
+          <w:szCs w:val="21"/>
+          <w:shd w:val="clear" w:color="auto" w:fill="F1F0F0"/>
+        </w:rPr>
+        <w:t>Github</w:t>
+      </w:r>
+      <w:proofErr w:type="spellEnd"/>
+      <w:r>
+        <w:rPr>
+          <w:rFonts w:ascii="Arial" w:hAnsi="Arial" w:cs="Arial"/>
+          <w:sz w:val="20"/>
+          <w:szCs w:val="21"/>
+        </w:rPr>
+        <w:t xml:space="preserve"> é um mecanismo que</w:t>
+      </w:r>
+      <w:r>
+        <w:rPr>
+          <w:rFonts w:ascii="Arial" w:hAnsi="Arial" w:cs="Arial"/>
+          <w:sz w:val="20"/>
+          <w:szCs w:val="21"/>
+        </w:rPr>
+        <w:t xml:space="preserve"> permi</w:t>
+      </w:r>
+      <w:r>
+        <w:rPr>
+          <w:rFonts w:ascii="Arial" w:hAnsi="Arial" w:cs="Arial"/>
+          <w:sz w:val="20"/>
+          <w:szCs w:val="21"/>
+        </w:rPr>
+        <w:t>te mesclar conteúdo (alterações feitas e</w:t>
+      </w:r>
+      <w:r>
+        <w:rPr>
+          <w:rFonts w:ascii="Arial" w:hAnsi="Arial" w:cs="Arial"/>
+          <w:sz w:val="20"/>
+          <w:szCs w:val="21"/>
+        </w:rPr>
+        <w:t>m um arquivo) ao próprio arquivo fonte, sendo ele estando sendo modificado ou não.</w:t>
+      </w:r>
+      <w:r>
+        <w:rPr>
+          <w:rFonts w:ascii="Arial" w:hAnsi="Arial" w:cs="Arial"/>
+          <w:sz w:val="20"/>
+          <w:szCs w:val="21"/>
+        </w:rPr>
+        <w:t xml:space="preserve"> Permitindo trabalho síncrono e paralelo.</w:t>
+      </w:r>
+      <w:r>
+        <w:rPr>
+          <w:rFonts w:ascii="Arial" w:hAnsi="Arial" w:cs="Arial"/>
+          <w:sz w:val="20"/>
+          <w:szCs w:val="21"/>
+        </w:rPr>
+        <w:t xml:space="preserve"> É recomendado para uso em reposit</w:t>
+      </w:r>
+      <w:r>
+        <w:rPr>
+          <w:rFonts w:ascii="Arial" w:hAnsi="Arial" w:cs="Arial"/>
+          <w:sz w:val="20"/>
+          <w:szCs w:val="21"/>
+        </w:rPr>
+        <w:t>órios compartilhados, onde se tê</w:t>
+      </w:r>
+      <w:r>
+        <w:rPr>
+          <w:rFonts w:ascii="Arial" w:hAnsi="Arial" w:cs="Arial"/>
+          <w:sz w:val="20"/>
+          <w:szCs w:val="21"/>
+        </w:rPr>
+        <w:t>m vários desenvolvedores trabalhando em conjunto</w:t>
+      </w:r>
+      <w:r>
+        <w:rPr>
+          <w:rFonts w:ascii="Arial" w:hAnsi="Arial" w:cs="Arial"/>
+          <w:sz w:val="20"/>
+          <w:szCs w:val="21"/>
+        </w:rPr>
+        <w:t xml:space="preserve"> ao mesmo tempo</w:t>
+      </w:r>
+      <w:r>
+        <w:rPr>
+          <w:rFonts w:ascii="Arial" w:hAnsi="Arial" w:cs="Arial"/>
+          <w:sz w:val="20"/>
+          <w:szCs w:val="21"/>
+        </w:rPr>
+        <w:t>.</w:t>
+      </w:r>
+      <w:r>
+        <w:rPr>
+          <w:rFonts w:ascii="Arial" w:hAnsi="Arial" w:cs="Arial"/>
+          <w:sz w:val="20"/>
+          <w:szCs w:val="21"/>
+        </w:rPr>
+        <w:t xml:space="preserve"> </w:t>
+      </w:r>
+      <w:r>
+        <w:rPr>
+          <w:rFonts w:ascii="Arial" w:hAnsi="Arial" w:cs="Arial"/>
+          <w:sz w:val="20"/>
+          <w:szCs w:val="21"/>
+        </w:rPr>
+        <w:t>Exemplo:</w:t>
+      </w:r>
+      <w:r>
+        <w:rPr>
+          <w:rFonts w:ascii="Arial" w:hAnsi="Arial" w:cs="Arial"/>
+          <w:sz w:val="20"/>
+          <w:szCs w:val="21"/>
+        </w:rPr>
+        <w:t xml:space="preserve"> dois desenvolvedores baixam o repositório no seu computador local e logo começam a trabalhar. Sem o merge</w:t>
+      </w:r>
+      <w:r>
+        <w:rPr>
+          <w:rFonts w:ascii="Arial" w:hAnsi="Arial" w:cs="Arial"/>
+          <w:sz w:val="20"/>
+          <w:szCs w:val="21"/>
+        </w:rPr>
+        <w:t xml:space="preserve">, quando um deles </w:t>
+      </w:r>
+      <w:proofErr w:type="spellStart"/>
+      <w:r>
+        <w:rPr>
+          <w:rFonts w:ascii="Arial" w:hAnsi="Arial" w:cs="Arial"/>
+          <w:sz w:val="20"/>
+          <w:szCs w:val="21"/>
+        </w:rPr>
+        <w:t>commitar</w:t>
+      </w:r>
+      <w:proofErr w:type="spellEnd"/>
+      <w:r>
+        <w:rPr>
+          <w:rFonts w:ascii="Arial" w:hAnsi="Arial" w:cs="Arial"/>
+          <w:sz w:val="20"/>
+          <w:szCs w:val="21"/>
+        </w:rPr>
+        <w:t xml:space="preserve"> e subir para o repositório as alterações, o outro </w:t>
+      </w:r>
+      <w:r>
+        <w:rPr>
+          <w:rFonts w:ascii="Arial" w:hAnsi="Arial" w:cs="Arial"/>
+          <w:sz w:val="20"/>
+          <w:szCs w:val="21"/>
+        </w:rPr>
+        <w:t>desenvolvedor</w:t>
+      </w:r>
+      <w:r>
+        <w:rPr>
+          <w:rFonts w:ascii="Arial" w:hAnsi="Arial" w:cs="Arial"/>
+          <w:sz w:val="20"/>
+          <w:szCs w:val="21"/>
+        </w:rPr>
+        <w:t xml:space="preserve"> não poderá também subir modificações (</w:t>
+      </w:r>
+      <w:proofErr w:type="spellStart"/>
+      <w:r>
+        <w:rPr>
+          <w:rFonts w:ascii="Arial" w:hAnsi="Arial" w:cs="Arial"/>
+          <w:color w:val="000000"/>
+          <w:sz w:val="20"/>
+          <w:szCs w:val="21"/>
+          <w:shd w:val="clear" w:color="auto" w:fill="F1F0F0"/>
+        </w:rPr>
+        <w:t>commit</w:t>
+      </w:r>
+      <w:proofErr w:type="spellEnd"/>
+      <w:r>
+        <w:rPr>
+          <w:rFonts w:ascii="Arial" w:hAnsi="Arial" w:cs="Arial"/>
+          <w:sz w:val="20"/>
+          <w:szCs w:val="21"/>
+        </w:rPr>
+        <w:t xml:space="preserve"> e </w:t>
+      </w:r>
+      <w:proofErr w:type="spellStart"/>
+      <w:r>
+        <w:rPr>
+          <w:rFonts w:ascii="Arial" w:hAnsi="Arial" w:cs="Arial"/>
+          <w:color w:val="000000"/>
+          <w:sz w:val="20"/>
+          <w:szCs w:val="21"/>
+          <w:shd w:val="clear" w:color="auto" w:fill="F1F0F0"/>
+        </w:rPr>
+        <w:t>push</w:t>
+      </w:r>
+      <w:proofErr w:type="spellEnd"/>
+      <w:r>
+        <w:rPr>
+          <w:rFonts w:ascii="Arial" w:hAnsi="Arial" w:cs="Arial"/>
+          <w:sz w:val="20"/>
+          <w:szCs w:val="21"/>
+        </w:rPr>
+        <w:t>) normalmente. Ao tentar subir, a este desenvolvedor será retornada uma mensagem informando que há atualizações no repositório e que ele precisa baixá-las antes de subir conteúdo.</w:t>
+      </w:r>
+      <w:r>
+        <w:rPr>
+          <w:rFonts w:ascii="Arial" w:hAnsi="Arial" w:cs="Arial"/>
+          <w:sz w:val="20"/>
+          <w:szCs w:val="21"/>
+        </w:rPr>
+        <w:t xml:space="preserve"> Ao baixar ele terá que inserir</w:t>
+      </w:r>
+      <w:r>
+        <w:rPr>
+          <w:rFonts w:ascii="Arial" w:hAnsi="Arial" w:cs="Arial"/>
+          <w:sz w:val="20"/>
+          <w:szCs w:val="21"/>
+        </w:rPr>
+        <w:t xml:space="preserve"> novamente suas modificações no </w:t>
+      </w:r>
+      <w:r>
+        <w:rPr>
+          <w:rFonts w:ascii="Arial" w:hAnsi="Arial" w:cs="Arial"/>
+          <w:sz w:val="20"/>
+          <w:szCs w:val="21"/>
+        </w:rPr>
+        <w:t>repositório</w:t>
+      </w:r>
+      <w:r>
+        <w:rPr>
+          <w:rFonts w:ascii="Arial" w:hAnsi="Arial" w:cs="Arial"/>
+          <w:sz w:val="20"/>
+          <w:szCs w:val="21"/>
+        </w:rPr>
+        <w:t xml:space="preserve"> – manualmente, geralmente com </w:t>
+      </w:r>
+      <w:proofErr w:type="spellStart"/>
+      <w:r>
+        <w:rPr>
+          <w:rFonts w:ascii="Arial" w:hAnsi="Arial" w:cs="Arial"/>
+          <w:color w:val="000000"/>
+          <w:sz w:val="20"/>
+          <w:szCs w:val="21"/>
+          <w:shd w:val="clear" w:color="auto" w:fill="F1F0F0"/>
+        </w:rPr>
+        <w:t>Ctrl</w:t>
+      </w:r>
+      <w:proofErr w:type="spellEnd"/>
+      <w:r>
+        <w:rPr>
+          <w:rFonts w:ascii="Arial" w:hAnsi="Arial" w:cs="Arial"/>
+          <w:color w:val="000000"/>
+          <w:sz w:val="20"/>
+          <w:szCs w:val="21"/>
+          <w:shd w:val="clear" w:color="auto" w:fill="F1F0F0"/>
+        </w:rPr>
+        <w:t xml:space="preserve"> c</w:t>
+      </w:r>
+      <w:r>
+        <w:rPr>
+          <w:rFonts w:ascii="Arial" w:hAnsi="Arial" w:cs="Arial"/>
+          <w:sz w:val="20"/>
+          <w:szCs w:val="21"/>
+        </w:rPr>
+        <w:t xml:space="preserve"> +</w:t>
+      </w:r>
+      <w:proofErr w:type="spellStart"/>
+      <w:r>
+        <w:rPr>
+          <w:rFonts w:ascii="Arial" w:hAnsi="Arial" w:cs="Arial"/>
+          <w:color w:val="000000"/>
+          <w:sz w:val="20"/>
+          <w:szCs w:val="21"/>
+          <w:shd w:val="clear" w:color="auto" w:fill="F1F0F0"/>
+        </w:rPr>
+        <w:t>Ctrl</w:t>
+      </w:r>
+      <w:proofErr w:type="spellEnd"/>
+      <w:r>
+        <w:rPr>
+          <w:rFonts w:ascii="Arial" w:hAnsi="Arial" w:cs="Arial"/>
+          <w:color w:val="000000"/>
+          <w:sz w:val="20"/>
+          <w:szCs w:val="21"/>
+          <w:shd w:val="clear" w:color="auto" w:fill="F1F0F0"/>
+        </w:rPr>
+        <w:t xml:space="preserve"> v</w:t>
+      </w:r>
+      <w:r>
+        <w:rPr>
+          <w:rFonts w:ascii="Arial" w:hAnsi="Arial" w:cs="Arial"/>
+          <w:sz w:val="20"/>
+          <w:szCs w:val="21"/>
+        </w:rPr>
+        <w:t xml:space="preserve"> </w:t>
+      </w:r>
+      <w:r>
+        <w:rPr>
+          <w:rFonts w:ascii="Arial" w:hAnsi="Arial" w:cs="Arial"/>
+          <w:sz w:val="20"/>
+          <w:szCs w:val="21"/>
+        </w:rPr>
+        <w:t>–</w:t>
+      </w:r>
+      <w:r>
+        <w:rPr>
+          <w:rFonts w:ascii="Arial" w:hAnsi="Arial" w:cs="Arial"/>
+          <w:sz w:val="20"/>
+          <w:szCs w:val="21"/>
+        </w:rPr>
+        <w:t xml:space="preserve"> </w:t>
+      </w:r>
+      <w:r>
+        <w:rPr>
+          <w:rFonts w:ascii="Arial" w:hAnsi="Arial" w:cs="Arial"/>
+          <w:sz w:val="20"/>
+          <w:szCs w:val="21"/>
+        </w:rPr>
+        <w:t xml:space="preserve">para ter liberdade de subi-las. Agora, imagine os dois ou até mais desenvolvedores alterando o mesmo arquivo, um </w:t>
+      </w:r>
+      <w:proofErr w:type="spellStart"/>
+      <w:r>
+        <w:rPr>
+          <w:rFonts w:ascii="Arial" w:hAnsi="Arial" w:cs="Arial"/>
+          <w:sz w:val="20"/>
+          <w:szCs w:val="21"/>
+        </w:rPr>
+        <w:t>commita</w:t>
+      </w:r>
+      <w:proofErr w:type="spellEnd"/>
+      <w:r>
+        <w:rPr>
+          <w:rFonts w:ascii="Arial" w:hAnsi="Arial" w:cs="Arial"/>
+          <w:sz w:val="20"/>
+          <w:szCs w:val="21"/>
+        </w:rPr>
+        <w:t xml:space="preserve"> primeiro e os demais precisam logo após </w:t>
+      </w:r>
+      <w:proofErr w:type="spellStart"/>
+      <w:r>
+        <w:rPr>
+          <w:rFonts w:ascii="Arial" w:hAnsi="Arial" w:cs="Arial"/>
+          <w:sz w:val="20"/>
+          <w:szCs w:val="21"/>
+        </w:rPr>
+        <w:t>commitar</w:t>
+      </w:r>
+      <w:proofErr w:type="spellEnd"/>
+      <w:r>
+        <w:rPr>
+          <w:rFonts w:ascii="Arial" w:hAnsi="Arial" w:cs="Arial"/>
+          <w:sz w:val="20"/>
+          <w:szCs w:val="21"/>
+        </w:rPr>
+        <w:t xml:space="preserve">. O que fazer? Retrabalho excessivo e desgastando para todos! Perca de tempo e dinheiro para uma empresa. </w:t>
+      </w:r>
+      <w:r>
+        <w:rPr>
+          <w:rFonts w:ascii="Arial" w:hAnsi="Arial" w:cs="Arial"/>
+          <w:sz w:val="20"/>
+          <w:szCs w:val="21"/>
+        </w:rPr>
+        <w:t xml:space="preserve">Com o </w:t>
+      </w:r>
+      <w:r>
+        <w:rPr>
+          <w:rFonts w:ascii="Arial" w:hAnsi="Arial" w:cs="Arial"/>
+          <w:color w:val="000000"/>
+          <w:sz w:val="20"/>
+          <w:szCs w:val="21"/>
+          <w:shd w:val="clear" w:color="auto" w:fill="F1F0F0"/>
+        </w:rPr>
+        <w:t>merge</w:t>
+      </w:r>
+      <w:r>
+        <w:rPr>
+          <w:rFonts w:ascii="Arial" w:hAnsi="Arial" w:cs="Arial"/>
+          <w:sz w:val="20"/>
+          <w:szCs w:val="21"/>
+        </w:rPr>
+        <w:t xml:space="preserve"> do </w:t>
+      </w:r>
+      <w:proofErr w:type="spellStart"/>
+      <w:r>
+        <w:rPr>
+          <w:rFonts w:ascii="Arial" w:hAnsi="Arial" w:cs="Arial"/>
+          <w:color w:val="000000"/>
+          <w:sz w:val="20"/>
+          <w:szCs w:val="21"/>
+          <w:shd w:val="clear" w:color="auto" w:fill="F1F0F0"/>
+        </w:rPr>
+        <w:t>git</w:t>
+      </w:r>
+      <w:proofErr w:type="spellEnd"/>
+      <w:r>
+        <w:rPr>
+          <w:rFonts w:ascii="Arial" w:hAnsi="Arial" w:cs="Arial"/>
+          <w:sz w:val="20"/>
+          <w:szCs w:val="21"/>
+        </w:rPr>
+        <w:t>, cada desenvolvedor passa a ter uma área única de armaz</w:t>
+      </w:r>
+      <w:r>
+        <w:rPr>
+          <w:rFonts w:ascii="Arial" w:hAnsi="Arial" w:cs="Arial"/>
+          <w:sz w:val="20"/>
+          <w:szCs w:val="21"/>
+        </w:rPr>
+        <w:t>enamento para suas modificações</w:t>
+      </w:r>
+      <w:r>
+        <w:rPr>
+          <w:rFonts w:ascii="Arial" w:hAnsi="Arial" w:cs="Arial"/>
+          <w:sz w:val="20"/>
+          <w:szCs w:val="21"/>
+        </w:rPr>
+        <w:t xml:space="preserve">, chamada de </w:t>
+      </w:r>
+      <w:proofErr w:type="spellStart"/>
+      <w:r>
+        <w:rPr>
+          <w:rFonts w:ascii="Arial" w:hAnsi="Arial" w:cs="Arial"/>
+          <w:color w:val="000000"/>
+          <w:sz w:val="20"/>
+          <w:szCs w:val="21"/>
+          <w:shd w:val="clear" w:color="auto" w:fill="F1F0F0"/>
+        </w:rPr>
+        <w:t>Branch</w:t>
+      </w:r>
+      <w:proofErr w:type="spellEnd"/>
+      <w:r>
+        <w:rPr>
+          <w:rFonts w:ascii="Arial" w:hAnsi="Arial" w:cs="Arial"/>
+          <w:sz w:val="20"/>
+          <w:szCs w:val="21"/>
+        </w:rPr>
+        <w:t>. Cada qual podem jogar suas modificações</w:t>
+      </w:r>
+      <w:r>
+        <w:rPr>
+          <w:rFonts w:ascii="Arial" w:hAnsi="Arial" w:cs="Arial"/>
+          <w:sz w:val="20"/>
+          <w:szCs w:val="21"/>
+        </w:rPr>
+        <w:t xml:space="preserve"> para depois </w:t>
+      </w:r>
+      <w:proofErr w:type="spellStart"/>
+      <w:r>
+        <w:rPr>
+          <w:rFonts w:ascii="Arial" w:hAnsi="Arial" w:cs="Arial"/>
+          <w:sz w:val="20"/>
+          <w:szCs w:val="21"/>
+        </w:rPr>
+        <w:t>uní-las</w:t>
+      </w:r>
+      <w:proofErr w:type="spellEnd"/>
+      <w:r>
+        <w:rPr>
+          <w:rFonts w:ascii="Arial" w:hAnsi="Arial" w:cs="Arial"/>
+          <w:sz w:val="20"/>
+          <w:szCs w:val="21"/>
+        </w:rPr>
+        <w:t xml:space="preserve"> com a </w:t>
+      </w:r>
+      <w:proofErr w:type="spellStart"/>
+      <w:r>
+        <w:rPr>
+          <w:rFonts w:ascii="Arial" w:hAnsi="Arial" w:cs="Arial"/>
+          <w:color w:val="000000"/>
+          <w:sz w:val="20"/>
+          <w:szCs w:val="21"/>
+          <w:shd w:val="clear" w:color="auto" w:fill="F1F0F0"/>
+        </w:rPr>
+        <w:t>Branch</w:t>
+      </w:r>
+      <w:proofErr w:type="spellEnd"/>
+      <w:r>
+        <w:rPr>
+          <w:rFonts w:ascii="Arial" w:hAnsi="Arial" w:cs="Arial"/>
+          <w:color w:val="000000"/>
+          <w:sz w:val="20"/>
+          <w:szCs w:val="21"/>
+          <w:shd w:val="clear" w:color="auto" w:fill="F1F0F0"/>
+        </w:rPr>
+        <w:t xml:space="preserve"> </w:t>
+      </w:r>
+      <w:proofErr w:type="spellStart"/>
+      <w:r>
+        <w:rPr>
+          <w:rFonts w:ascii="Arial" w:hAnsi="Arial" w:cs="Arial"/>
+          <w:color w:val="000000"/>
+          <w:sz w:val="20"/>
+          <w:szCs w:val="21"/>
+          <w:shd w:val="clear" w:color="auto" w:fill="F1F0F0"/>
+        </w:rPr>
+        <w:t>ma</w:t>
+      </w:r>
+      <w:r>
+        <w:rPr>
+          <w:rFonts w:ascii="Arial" w:hAnsi="Arial" w:cs="Arial"/>
+          <w:color w:val="000000"/>
+          <w:sz w:val="20"/>
+          <w:szCs w:val="21"/>
+          <w:shd w:val="clear" w:color="auto" w:fill="F1F0F0"/>
+        </w:rPr>
+        <w:t>ster</w:t>
+      </w:r>
+      <w:proofErr w:type="spellEnd"/>
+      <w:r>
+        <w:rPr>
+          <w:rFonts w:ascii="Arial" w:hAnsi="Arial" w:cs="Arial"/>
+          <w:sz w:val="20"/>
+          <w:szCs w:val="21"/>
+        </w:rPr>
+        <w:t xml:space="preserve"> (que é a padrão que todo projeto tem ao se criar um repositório).</w:t>
+      </w:r>
+      <w:r>
+        <w:rPr>
+          <w:rFonts w:ascii="Arial" w:hAnsi="Arial" w:cs="Arial"/>
+          <w:sz w:val="20"/>
+          <w:szCs w:val="21"/>
+        </w:rPr>
+        <w:t xml:space="preserve"> Com tal união (</w:t>
+      </w:r>
+      <w:proofErr w:type="spellStart"/>
+      <w:r>
+        <w:rPr>
+          <w:rFonts w:ascii="Arial" w:hAnsi="Arial" w:cs="Arial"/>
+          <w:color w:val="000000"/>
+          <w:sz w:val="20"/>
+          <w:szCs w:val="21"/>
+          <w:shd w:val="clear" w:color="auto" w:fill="F1F0F0"/>
+        </w:rPr>
+        <w:t>branch</w:t>
+      </w:r>
+      <w:proofErr w:type="spellEnd"/>
+      <w:r>
+        <w:rPr>
+          <w:rFonts w:ascii="Arial" w:hAnsi="Arial" w:cs="Arial"/>
+          <w:sz w:val="20"/>
+          <w:szCs w:val="21"/>
+        </w:rPr>
+        <w:t xml:space="preserve"> x </w:t>
+      </w:r>
+      <w:proofErr w:type="spellStart"/>
+      <w:r>
+        <w:rPr>
+          <w:rFonts w:ascii="Arial" w:hAnsi="Arial" w:cs="Arial"/>
+          <w:color w:val="000000"/>
+          <w:sz w:val="20"/>
+          <w:szCs w:val="21"/>
+          <w:shd w:val="clear" w:color="auto" w:fill="F1F0F0"/>
+        </w:rPr>
+        <w:t>m</w:t>
+      </w:r>
+      <w:r>
+        <w:rPr>
+          <w:rFonts w:ascii="Arial" w:hAnsi="Arial" w:cs="Arial"/>
+          <w:color w:val="000000"/>
+          <w:sz w:val="20"/>
+          <w:szCs w:val="21"/>
+          <w:shd w:val="clear" w:color="auto" w:fill="F1F0F0"/>
+        </w:rPr>
+        <w:t>a</w:t>
+      </w:r>
+      <w:r>
+        <w:rPr>
+          <w:rFonts w:ascii="Arial" w:hAnsi="Arial" w:cs="Arial"/>
+          <w:color w:val="000000"/>
+          <w:sz w:val="20"/>
+          <w:szCs w:val="21"/>
+          <w:shd w:val="clear" w:color="auto" w:fill="F1F0F0"/>
+        </w:rPr>
+        <w:t>ster</w:t>
+      </w:r>
+      <w:proofErr w:type="spellEnd"/>
+      <w:r>
+        <w:rPr>
+          <w:rFonts w:ascii="Arial" w:hAnsi="Arial" w:cs="Arial"/>
+          <w:sz w:val="20"/>
+          <w:szCs w:val="21"/>
+        </w:rPr>
+        <w:t xml:space="preserve">) os conteúdos são mesclados sem perda de informações e evitando </w:t>
+      </w:r>
+      <w:r>
+        <w:rPr>
+          <w:rFonts w:ascii="Arial" w:hAnsi="Arial" w:cs="Arial"/>
+          <w:sz w:val="20"/>
+          <w:szCs w:val="21"/>
+        </w:rPr>
+        <w:t xml:space="preserve">possíveis </w:t>
+      </w:r>
+      <w:r>
+        <w:rPr>
+          <w:rFonts w:ascii="Arial" w:hAnsi="Arial" w:cs="Arial"/>
+          <w:sz w:val="20"/>
+          <w:szCs w:val="21"/>
+        </w:rPr>
+        <w:t>conflito</w:t>
+      </w:r>
+      <w:r>
+        <w:rPr>
+          <w:rFonts w:ascii="Arial" w:hAnsi="Arial" w:cs="Arial"/>
+          <w:sz w:val="20"/>
+          <w:szCs w:val="21"/>
+        </w:rPr>
+        <w:t>s</w:t>
+      </w:r>
+      <w:r>
+        <w:rPr>
+          <w:rFonts w:ascii="Arial" w:hAnsi="Arial" w:cs="Arial"/>
+          <w:sz w:val="20"/>
+          <w:szCs w:val="21"/>
+        </w:rPr>
+        <w:t xml:space="preserve"> de códigos</w:t>
+      </w:r>
+      <w:r>
+        <w:rPr>
+          <w:rFonts w:ascii="Arial" w:hAnsi="Arial" w:cs="Arial"/>
+          <w:sz w:val="20"/>
+          <w:szCs w:val="21"/>
+        </w:rPr>
+        <w:t xml:space="preserve"> - informações</w:t>
+      </w:r>
+      <w:r>
+        <w:rPr>
+          <w:rFonts w:ascii="Arial" w:hAnsi="Arial" w:cs="Arial"/>
+          <w:sz w:val="20"/>
+          <w:szCs w:val="21"/>
+        </w:rPr>
+        <w:t>.</w:t>
+      </w:r>
+      <w:r>
+        <w:rPr>
+          <w:rFonts w:ascii="Arial" w:hAnsi="Arial" w:cs="Arial"/>
+          <w:sz w:val="20"/>
+          <w:szCs w:val="21"/>
+        </w:rPr>
+        <w:t xml:space="preserve"> </w:t>
+      </w:r>
+    </w:p>
+    <w:p>
+      <w:pPr>
+        <w:jc w:val="both"/>
+        <w:rPr>
+          <w:rFonts w:ascii="Arial" w:hAnsi="Arial" w:cs="Arial"/>
+          <w:b/>
+          <w:sz w:val="20"/>
+          <w:szCs w:val="21"/>
+        </w:rPr>
+      </w:pPr>
+    </w:p>
+    <w:p>
+      <w:pPr>
+        <w:jc w:val="both"/>
+        <w:rPr>
+          <w:rFonts w:ascii="Arial" w:hAnsi="Arial" w:cs="Arial"/>
+          <w:b/>
+          <w:sz w:val="20"/>
+          <w:szCs w:val="21"/>
+        </w:rPr>
+      </w:pPr>
+      <w:r>
+        <w:rPr>
+          <w:rFonts w:ascii="Arial" w:hAnsi="Arial" w:cs="Arial"/>
+          <w:b/>
+          <w:sz w:val="20"/>
+          <w:szCs w:val="21"/>
+        </w:rPr>
+        <w:t xml:space="preserve">Breve explicação: </w:t>
+      </w:r>
+      <w:proofErr w:type="spellStart"/>
+      <w:r>
+        <w:rPr>
+          <w:rFonts w:ascii="Arial" w:hAnsi="Arial" w:cs="Arial"/>
+          <w:b/>
+          <w:sz w:val="20"/>
+          <w:szCs w:val="21"/>
+        </w:rPr>
+        <w:t>branch</w:t>
+      </w:r>
+      <w:proofErr w:type="spellEnd"/>
+      <w:r>
+        <w:rPr>
+          <w:rFonts w:ascii="Arial" w:hAnsi="Arial" w:cs="Arial"/>
+          <w:b/>
+          <w:sz w:val="20"/>
+          <w:szCs w:val="21"/>
+        </w:rPr>
+        <w:t xml:space="preserve"> e merge:</w:t>
+      </w:r>
+    </w:p>
+    <w:p>
+      <w:pPr>
+        <w:jc w:val="both"/>
+        <w:rPr>
+          <w:rFonts w:ascii="Arial" w:hAnsi="Arial" w:cs="Arial"/>
+          <w:sz w:val="20"/>
+          <w:szCs w:val="21"/>
+        </w:rPr>
+      </w:pPr>
+      <w:r>
+        <w:rPr>
+          <w:rFonts w:ascii="Arial" w:hAnsi="Arial" w:cs="Arial"/>
+          <w:b/>
+          <w:sz w:val="20"/>
+          <w:szCs w:val="21"/>
+        </w:rPr>
+        <w:tab/>
+      </w:r>
+      <w:r>
+        <w:rPr>
+          <w:rFonts w:ascii="Arial" w:hAnsi="Arial" w:cs="Arial"/>
+          <w:sz w:val="20"/>
+          <w:szCs w:val="21"/>
+        </w:rPr>
+        <w:t xml:space="preserve">Para usar o </w:t>
+      </w:r>
+      <w:proofErr w:type="spellStart"/>
+      <w:r>
+        <w:rPr>
+          <w:rFonts w:ascii="Arial" w:hAnsi="Arial" w:cs="Arial"/>
+          <w:color w:val="000000"/>
+          <w:sz w:val="20"/>
+          <w:szCs w:val="21"/>
+          <w:shd w:val="clear" w:color="auto" w:fill="F1F0F0"/>
+        </w:rPr>
+        <w:t>merg</w:t>
+      </w:r>
+      <w:proofErr w:type="spellEnd"/>
+      <w:r>
+        <w:rPr>
+          <w:rFonts w:ascii="Arial" w:hAnsi="Arial" w:cs="Arial"/>
+          <w:sz w:val="20"/>
+          <w:szCs w:val="21"/>
+        </w:rPr>
+        <w:t xml:space="preserve">, deve-se criar duas </w:t>
+      </w:r>
+      <w:proofErr w:type="spellStart"/>
+      <w:r>
+        <w:rPr>
+          <w:rFonts w:ascii="Arial" w:hAnsi="Arial" w:cs="Arial"/>
+          <w:sz w:val="20"/>
+          <w:szCs w:val="21"/>
+        </w:rPr>
+        <w:t>branchs</w:t>
+      </w:r>
+      <w:proofErr w:type="spellEnd"/>
+      <w:r>
+        <w:rPr>
+          <w:rFonts w:ascii="Arial" w:hAnsi="Arial" w:cs="Arial"/>
+          <w:sz w:val="20"/>
+          <w:szCs w:val="21"/>
+        </w:rPr>
+        <w:t xml:space="preserve">: uma local (no seu PC) e outra remota que fará referência à local (no </w:t>
+      </w:r>
+      <w:proofErr w:type="spellStart"/>
+      <w:r>
+        <w:rPr>
+          <w:rFonts w:ascii="Arial" w:hAnsi="Arial" w:cs="Arial"/>
+          <w:color w:val="000000"/>
+          <w:sz w:val="20"/>
+          <w:szCs w:val="21"/>
+          <w:shd w:val="clear" w:color="auto" w:fill="F1F0F0"/>
+        </w:rPr>
+        <w:t>Github</w:t>
+      </w:r>
+      <w:proofErr w:type="spellEnd"/>
+      <w:r>
+        <w:rPr>
+          <w:rFonts w:ascii="Arial" w:hAnsi="Arial" w:cs="Arial"/>
+          <w:sz w:val="20"/>
+          <w:szCs w:val="21"/>
+        </w:rPr>
+        <w:t xml:space="preserve"> Web).</w:t>
+      </w:r>
+      <w:r>
+        <w:rPr>
+          <w:rFonts w:ascii="Arial" w:hAnsi="Arial" w:cs="Arial"/>
+          <w:sz w:val="20"/>
+          <w:szCs w:val="21"/>
+        </w:rPr>
+        <w:t xml:space="preserve"> Na local (nova </w:t>
+      </w:r>
+      <w:proofErr w:type="spellStart"/>
+      <w:r>
+        <w:rPr>
+          <w:rFonts w:ascii="Arial" w:hAnsi="Arial" w:cs="Arial"/>
+          <w:color w:val="000000"/>
+          <w:sz w:val="20"/>
+          <w:szCs w:val="21"/>
+          <w:shd w:val="clear" w:color="auto" w:fill="F1F0F0"/>
+        </w:rPr>
+        <w:t>branch</w:t>
+      </w:r>
+      <w:proofErr w:type="spellEnd"/>
+      <w:r>
+        <w:rPr>
+          <w:rFonts w:ascii="Arial" w:hAnsi="Arial" w:cs="Arial"/>
+          <w:sz w:val="20"/>
+          <w:szCs w:val="21"/>
+        </w:rPr>
+        <w:t>) você irá adiciona</w:t>
+      </w:r>
+      <w:r>
+        <w:rPr>
+          <w:rFonts w:ascii="Arial" w:hAnsi="Arial" w:cs="Arial"/>
+          <w:sz w:val="20"/>
+          <w:szCs w:val="21"/>
+        </w:rPr>
+        <w:t xml:space="preserve"> </w:t>
+      </w:r>
+      <w:r>
+        <w:rPr>
+          <w:rFonts w:ascii="Arial" w:hAnsi="Arial" w:cs="Arial"/>
+          <w:sz w:val="20"/>
+          <w:szCs w:val="21"/>
+        </w:rPr>
+        <w:t>medicações</w:t>
+      </w:r>
+      <w:r>
+        <w:rPr>
+          <w:rFonts w:ascii="Arial" w:hAnsi="Arial" w:cs="Arial"/>
+          <w:sz w:val="20"/>
+          <w:szCs w:val="21"/>
+        </w:rPr>
+        <w:t xml:space="preserve"> e </w:t>
+      </w:r>
+      <w:proofErr w:type="spellStart"/>
+      <w:r>
+        <w:rPr>
+          <w:rFonts w:ascii="Arial" w:hAnsi="Arial" w:cs="Arial"/>
+          <w:sz w:val="20"/>
+          <w:szCs w:val="21"/>
+        </w:rPr>
+        <w:t>commitar</w:t>
+      </w:r>
+      <w:proofErr w:type="spellEnd"/>
+      <w:r>
+        <w:rPr>
+          <w:rFonts w:ascii="Arial" w:hAnsi="Arial" w:cs="Arial"/>
+          <w:sz w:val="20"/>
+          <w:szCs w:val="21"/>
+        </w:rPr>
+        <w:t xml:space="preserve">. Após isso, você deve ir na </w:t>
+      </w:r>
+      <w:proofErr w:type="spellStart"/>
+      <w:r>
+        <w:rPr>
+          <w:rFonts w:ascii="Arial" w:hAnsi="Arial" w:cs="Arial"/>
+          <w:color w:val="000000"/>
+          <w:sz w:val="20"/>
+          <w:szCs w:val="21"/>
+          <w:shd w:val="clear" w:color="auto" w:fill="F1F0F0"/>
+        </w:rPr>
+        <w:t>branch</w:t>
+      </w:r>
+      <w:proofErr w:type="spellEnd"/>
+      <w:r>
+        <w:rPr>
+          <w:rFonts w:ascii="Arial" w:hAnsi="Arial" w:cs="Arial"/>
+          <w:color w:val="000000"/>
+          <w:sz w:val="20"/>
+          <w:szCs w:val="21"/>
+          <w:shd w:val="clear" w:color="auto" w:fill="F1F0F0"/>
+        </w:rPr>
+        <w:t xml:space="preserve"> </w:t>
+      </w:r>
+      <w:proofErr w:type="spellStart"/>
+      <w:r>
+        <w:rPr>
+          <w:rFonts w:ascii="Arial" w:hAnsi="Arial" w:cs="Arial"/>
+          <w:color w:val="000000"/>
+          <w:sz w:val="20"/>
+          <w:szCs w:val="21"/>
+          <w:shd w:val="clear" w:color="auto" w:fill="F1F0F0"/>
+        </w:rPr>
+        <w:t>ma</w:t>
+      </w:r>
+      <w:r>
+        <w:rPr>
+          <w:rFonts w:ascii="Arial" w:hAnsi="Arial" w:cs="Arial"/>
+          <w:color w:val="000000"/>
+          <w:sz w:val="20"/>
+          <w:szCs w:val="21"/>
+          <w:shd w:val="clear" w:color="auto" w:fill="F1F0F0"/>
+        </w:rPr>
+        <w:t>ster</w:t>
+      </w:r>
+      <w:proofErr w:type="spellEnd"/>
+      <w:r>
+        <w:rPr>
+          <w:rFonts w:ascii="Arial" w:hAnsi="Arial" w:cs="Arial"/>
+          <w:sz w:val="20"/>
+          <w:szCs w:val="21"/>
+        </w:rPr>
+        <w:t xml:space="preserve"> e adicionar a ela a nova </w:t>
+      </w:r>
+      <w:proofErr w:type="spellStart"/>
+      <w:r>
+        <w:rPr>
+          <w:rFonts w:ascii="Arial" w:hAnsi="Arial" w:cs="Arial"/>
+          <w:color w:val="000000"/>
+          <w:sz w:val="20"/>
+          <w:szCs w:val="21"/>
+          <w:shd w:val="clear" w:color="auto" w:fill="F1F0F0"/>
+        </w:rPr>
+        <w:t>branch</w:t>
+      </w:r>
+      <w:proofErr w:type="spellEnd"/>
+      <w:r>
+        <w:rPr>
+          <w:rFonts w:ascii="Arial" w:hAnsi="Arial" w:cs="Arial"/>
+          <w:sz w:val="20"/>
+          <w:szCs w:val="21"/>
+        </w:rPr>
+        <w:t xml:space="preserve">, com o </w:t>
+      </w:r>
+      <w:proofErr w:type="spellStart"/>
+      <w:r>
+        <w:rPr>
+          <w:rFonts w:ascii="Arial" w:hAnsi="Arial" w:cs="Arial"/>
+          <w:color w:val="000000"/>
+          <w:sz w:val="20"/>
+          <w:szCs w:val="21"/>
+          <w:shd w:val="clear" w:color="auto" w:fill="F1F0F0"/>
+        </w:rPr>
+        <w:t>merg</w:t>
+      </w:r>
+      <w:proofErr w:type="spellEnd"/>
+      <w:r>
+        <w:rPr>
+          <w:rFonts w:ascii="Arial" w:hAnsi="Arial" w:cs="Arial"/>
+          <w:sz w:val="20"/>
+          <w:szCs w:val="21"/>
+        </w:rPr>
+        <w:t>.</w:t>
+      </w:r>
+      <w:r>
+        <w:rPr>
+          <w:rFonts w:ascii="Arial" w:hAnsi="Arial" w:cs="Arial"/>
+          <w:sz w:val="20"/>
+          <w:szCs w:val="21"/>
+        </w:rPr>
+        <w:t xml:space="preserve"> Após isso você deve dá o </w:t>
+      </w:r>
+      <w:proofErr w:type="spellStart"/>
+      <w:r>
+        <w:rPr>
+          <w:rFonts w:ascii="Arial" w:hAnsi="Arial" w:cs="Arial"/>
+          <w:color w:val="000000"/>
+          <w:sz w:val="20"/>
+          <w:szCs w:val="21"/>
+          <w:shd w:val="clear" w:color="auto" w:fill="F1F0F0"/>
+        </w:rPr>
+        <w:t>push</w:t>
+      </w:r>
+      <w:proofErr w:type="spellEnd"/>
+      <w:r>
+        <w:rPr>
+          <w:rFonts w:ascii="Arial" w:hAnsi="Arial" w:cs="Arial"/>
+          <w:sz w:val="20"/>
+          <w:szCs w:val="21"/>
+        </w:rPr>
+        <w:t xml:space="preserve"> na </w:t>
+      </w:r>
+      <w:proofErr w:type="spellStart"/>
+      <w:r>
+        <w:rPr>
+          <w:rFonts w:ascii="Arial" w:hAnsi="Arial" w:cs="Arial"/>
+          <w:color w:val="000000"/>
+          <w:sz w:val="20"/>
+          <w:szCs w:val="21"/>
+          <w:shd w:val="clear" w:color="auto" w:fill="F1F0F0"/>
+        </w:rPr>
+        <w:t>ma</w:t>
+      </w:r>
+      <w:r>
+        <w:rPr>
+          <w:rFonts w:ascii="Arial" w:hAnsi="Arial" w:cs="Arial"/>
+          <w:color w:val="000000"/>
+          <w:sz w:val="20"/>
+          <w:szCs w:val="21"/>
+          <w:shd w:val="clear" w:color="auto" w:fill="F1F0F0"/>
+        </w:rPr>
+        <w:t>ster</w:t>
+      </w:r>
+      <w:proofErr w:type="spellEnd"/>
+      <w:r>
+        <w:rPr>
+          <w:rFonts w:ascii="Arial" w:hAnsi="Arial" w:cs="Arial"/>
+          <w:sz w:val="20"/>
+          <w:szCs w:val="21"/>
+        </w:rPr>
+        <w:t xml:space="preserve"> </w:t>
+      </w:r>
+      <w:r>
+        <w:rPr>
+          <w:rFonts w:ascii="Arial" w:hAnsi="Arial" w:cs="Arial"/>
+          <w:sz w:val="20"/>
+          <w:szCs w:val="21"/>
+        </w:rPr>
+        <w:t xml:space="preserve">para a nova </w:t>
+      </w:r>
+      <w:proofErr w:type="spellStart"/>
+      <w:r>
+        <w:rPr>
+          <w:rFonts w:ascii="Arial" w:hAnsi="Arial" w:cs="Arial"/>
+          <w:color w:val="000000"/>
+          <w:sz w:val="20"/>
+          <w:szCs w:val="21"/>
+          <w:shd w:val="clear" w:color="auto" w:fill="F1F0F0"/>
+        </w:rPr>
+        <w:t>branch</w:t>
+      </w:r>
+      <w:proofErr w:type="spellEnd"/>
+      <w:r>
+        <w:rPr>
+          <w:rFonts w:ascii="Arial" w:hAnsi="Arial" w:cs="Arial"/>
+          <w:sz w:val="20"/>
+          <w:szCs w:val="21"/>
+        </w:rPr>
+        <w:t>.</w:t>
+      </w:r>
+      <w:r>
+        <w:rPr>
+          <w:rFonts w:ascii="Arial" w:hAnsi="Arial" w:cs="Arial"/>
+          <w:sz w:val="20"/>
+          <w:szCs w:val="21"/>
+        </w:rPr>
+        <w:t xml:space="preserve"> </w:t>
+      </w:r>
+      <w:r>
+        <w:rPr>
+          <w:rFonts w:ascii="Arial" w:hAnsi="Arial" w:cs="Arial"/>
+          <w:sz w:val="20"/>
+          <w:szCs w:val="21"/>
+        </w:rPr>
+        <w:t xml:space="preserve">Nunca </w:t>
+      </w:r>
+      <w:r>
+        <w:rPr>
+          <w:rFonts w:ascii="Arial" w:hAnsi="Arial" w:cs="Arial"/>
+          <w:sz w:val="20"/>
+          <w:szCs w:val="21"/>
+        </w:rPr>
+        <w:t>se deve</w:t>
+      </w:r>
+      <w:r>
+        <w:rPr>
+          <w:rFonts w:ascii="Arial" w:hAnsi="Arial" w:cs="Arial"/>
+          <w:sz w:val="20"/>
+          <w:szCs w:val="21"/>
+        </w:rPr>
+        <w:t xml:space="preserve"> dá </w:t>
+      </w:r>
+      <w:proofErr w:type="spellStart"/>
+      <w:r>
+        <w:rPr>
+          <w:rFonts w:ascii="Arial" w:hAnsi="Arial" w:cs="Arial"/>
+          <w:color w:val="000000"/>
+          <w:sz w:val="20"/>
+          <w:szCs w:val="21"/>
+          <w:shd w:val="clear" w:color="auto" w:fill="F1F0F0"/>
+        </w:rPr>
+        <w:t>push</w:t>
+      </w:r>
+      <w:proofErr w:type="spellEnd"/>
+      <w:r>
+        <w:rPr>
+          <w:rFonts w:ascii="Arial" w:hAnsi="Arial" w:cs="Arial"/>
+          <w:sz w:val="20"/>
+          <w:szCs w:val="21"/>
+        </w:rPr>
+        <w:t xml:space="preserve"> para a </w:t>
+      </w:r>
+      <w:proofErr w:type="spellStart"/>
+      <w:r>
+        <w:rPr>
+          <w:rFonts w:ascii="Arial" w:hAnsi="Arial" w:cs="Arial"/>
+          <w:color w:val="000000"/>
+          <w:sz w:val="20"/>
+          <w:szCs w:val="21"/>
+          <w:shd w:val="clear" w:color="auto" w:fill="F1F0F0"/>
+        </w:rPr>
+        <w:t>ma</w:t>
+      </w:r>
+      <w:r>
+        <w:rPr>
+          <w:rFonts w:ascii="Arial" w:hAnsi="Arial" w:cs="Arial"/>
+          <w:color w:val="000000"/>
+          <w:sz w:val="20"/>
+          <w:szCs w:val="21"/>
+          <w:shd w:val="clear" w:color="auto" w:fill="F1F0F0"/>
+        </w:rPr>
+        <w:t>ster</w:t>
+      </w:r>
+      <w:proofErr w:type="spellEnd"/>
+      <w:r>
+        <w:rPr>
+          <w:rFonts w:ascii="Arial" w:hAnsi="Arial" w:cs="Arial"/>
+          <w:sz w:val="20"/>
+          <w:szCs w:val="21"/>
+        </w:rPr>
+        <w:t xml:space="preserve">, sempre dê para a nova </w:t>
+      </w:r>
+      <w:proofErr w:type="spellStart"/>
+      <w:r>
+        <w:rPr>
+          <w:rFonts w:ascii="Arial" w:hAnsi="Arial" w:cs="Arial"/>
+          <w:color w:val="000000"/>
+          <w:sz w:val="20"/>
+          <w:szCs w:val="21"/>
+          <w:shd w:val="clear" w:color="auto" w:fill="F1F0F0"/>
+        </w:rPr>
+        <w:t>branch</w:t>
+      </w:r>
+      <w:proofErr w:type="spellEnd"/>
+      <w:r>
+        <w:rPr>
+          <w:rFonts w:ascii="Arial" w:hAnsi="Arial" w:cs="Arial"/>
+          <w:sz w:val="20"/>
+          <w:szCs w:val="21"/>
+        </w:rPr>
+        <w:t xml:space="preserve">. </w:t>
+      </w:r>
+      <w:r>
+        <w:rPr>
+          <w:rFonts w:ascii="Arial" w:hAnsi="Arial" w:cs="Arial"/>
+          <w:sz w:val="20"/>
+          <w:szCs w:val="21"/>
+        </w:rPr>
+        <w:t>E assim segue o mesmo ciclo para cada</w:t>
+      </w:r>
+      <w:r>
+        <w:rPr>
+          <w:rFonts w:ascii="Arial" w:hAnsi="Arial" w:cs="Arial"/>
+          <w:sz w:val="20"/>
+          <w:szCs w:val="21"/>
+        </w:rPr>
+        <w:t xml:space="preserve"> </w:t>
+      </w:r>
+      <w:r>
+        <w:rPr>
+          <w:rFonts w:ascii="Arial" w:hAnsi="Arial" w:cs="Arial"/>
+          <w:sz w:val="20"/>
+          <w:szCs w:val="21"/>
+        </w:rPr>
+        <w:t>modificação que queira subir.</w:t>
+      </w:r>
+      <w:r>
+        <w:rPr>
+          <w:rFonts w:ascii="Arial" w:hAnsi="Arial" w:cs="Arial"/>
+          <w:sz w:val="20"/>
+          <w:szCs w:val="21"/>
+        </w:rPr>
+        <w:t xml:space="preserve"> Segue os passos</w:t>
+      </w:r>
+      <w:r>
+        <w:rPr>
+          <w:rFonts w:ascii="Arial" w:hAnsi="Arial" w:cs="Arial"/>
+          <w:sz w:val="20"/>
+          <w:szCs w:val="21"/>
+        </w:rPr>
+        <w:t xml:space="preserve"> dos comandos abaixo.</w:t>
+      </w:r>
+    </w:p>
+    <w:p>
+      <w:pPr>
+        <w:jc w:val="both"/>
+        <w:rPr>
+          <w:rFonts w:ascii="Arial" w:hAnsi="Arial" w:cs="Arial"/>
+          <w:sz w:val="20"/>
+          <w:szCs w:val="21"/>
+        </w:rPr>
+      </w:pPr>
+    </w:p>
+    <w:p>
+      <w:pPr>
+        <w:jc w:val="both"/>
+        <w:rPr>
+          <w:rFonts w:ascii="Arial" w:hAnsi="Arial" w:cs="Arial"/>
+          <w:b/>
+          <w:sz w:val="20"/>
+          <w:szCs w:val="21"/>
+        </w:rPr>
+      </w:pPr>
+      <w:r>
+        <w:rPr>
+          <w:rFonts w:ascii="Arial" w:hAnsi="Arial" w:cs="Arial"/>
+          <w:b/>
+          <w:sz w:val="20"/>
           <w:szCs w:val="21"/>
         </w:rPr>
         <w:t xml:space="preserve">Criar </w:t>
@@ -115,7 +1370,7 @@
         <w:rPr>
           <w:rFonts w:ascii="Arial" w:hAnsi="Arial" w:cs="Arial"/>
           <w:b/>
-          <w:sz w:val="21"/>
+          <w:sz w:val="20"/>
           <w:szCs w:val="21"/>
         </w:rPr>
         <w:t>branch</w:t>
@@ -125,7 +1380,7 @@
         <w:rPr>
           <w:rFonts w:ascii="Arial" w:hAnsi="Arial" w:cs="Arial"/>
           <w:b/>
-          <w:sz w:val="21"/>
+          <w:sz w:val="20"/>
           <w:szCs w:val="21"/>
         </w:rPr>
         <w:t xml:space="preserve"> remota (no </w:t>
@@ -135,17 +1390,26 @@
         <w:rPr>
           <w:rFonts w:ascii="Arial" w:hAnsi="Arial" w:cs="Arial"/>
           <w:b/>
-          <w:sz w:val="21"/>
-          <w:szCs w:val="21"/>
-        </w:rPr>
-        <w:t>github</w:t>
-      </w:r>
-      <w:proofErr w:type="spellEnd"/>
+          <w:sz w:val="20"/>
+          <w:szCs w:val="21"/>
+        </w:rPr>
+        <w:t>G</w:t>
+      </w:r>
       <w:r>
         <w:rPr>
           <w:rFonts w:ascii="Arial" w:hAnsi="Arial" w:cs="Arial"/>
           <w:b/>
-          <w:sz w:val="21"/>
+          <w:sz w:val="20"/>
+          <w:szCs w:val="21"/>
+        </w:rPr>
+        <w:t>ithub</w:t>
+      </w:r>
+      <w:proofErr w:type="spellEnd"/>
+      <w:r>
+        <w:rPr>
+          <w:rFonts w:ascii="Arial" w:hAnsi="Arial" w:cs="Arial"/>
+          <w:b/>
+          <w:sz w:val="20"/>
           <w:szCs w:val="21"/>
         </w:rPr>
         <w:t>)</w:t>
@@ -160,61 +1424,29 @@
         </w:numPr>
         <w:jc w:val="both"/>
         <w:rPr>
+          <w:rFonts w:ascii="Arial" w:hAnsi="Arial" w:cs="Arial"/>
           <w:noProof/>
-          <w:sz w:val="21"/>
-          <w:szCs w:val="21"/>
-        </w:rPr>
-      </w:pPr>
-      <w:r>
-        <w:rPr>
-          <w:rFonts w:ascii="Arial" w:hAnsi="Arial" w:cs="Arial"/>
-          <w:sz w:val="21"/>
-          <w:szCs w:val="21"/>
-        </w:rPr>
-        <w:t>Com repositó</w:t>
-      </w:r>
-      <w:r>
-        <w:rPr>
-          <w:rFonts w:ascii="Arial" w:hAnsi="Arial" w:cs="Arial"/>
-          <w:sz w:val="21"/>
-          <w:szCs w:val="21"/>
-        </w:rPr>
-        <w:t>rio</w:t>
-      </w:r>
-      <w:r>
-        <w:rPr>
-          <w:rFonts w:ascii="Arial" w:hAnsi="Arial" w:cs="Arial"/>
-          <w:sz w:val="21"/>
-          <w:szCs w:val="21"/>
-        </w:rPr>
-        <w:t xml:space="preserve"> aberto</w:t>
-      </w:r>
-      <w:r>
-        <w:rPr>
-          <w:rFonts w:ascii="Arial" w:hAnsi="Arial" w:cs="Arial"/>
-          <w:sz w:val="21"/>
-          <w:szCs w:val="21"/>
-        </w:rPr>
-        <w:t xml:space="preserve"> vá até</w:t>
-      </w:r>
-      <w:r>
-        <w:rPr>
-          <w:rFonts w:ascii="Arial" w:hAnsi="Arial" w:cs="Arial"/>
-          <w:sz w:val="21"/>
-          <w:szCs w:val="21"/>
-        </w:rPr>
-        <w:t>:</w:t>
-      </w:r>
-      <w:r>
-        <w:rPr>
+          <w:sz w:val="20"/>
+          <w:szCs w:val="21"/>
+        </w:rPr>
+      </w:pPr>
+      <w:r>
+        <w:rPr>
+          <w:rFonts w:ascii="Arial" w:hAnsi="Arial" w:cs="Arial"/>
+          <w:sz w:val="20"/>
+          <w:szCs w:val="21"/>
+        </w:rPr>
+        <w:t>Com repositório aberto vá até:</w:t>
+      </w:r>
+      <w:r>
+        <w:rPr>
+          <w:rFonts w:ascii="Arial" w:hAnsi="Arial" w:cs="Arial"/>
           <w:noProof/>
-          <w:sz w:val="21"/>
+          <w:sz w:val="20"/>
           <w:szCs w:val="21"/>
         </w:rPr>
         <w:t xml:space="preserve"> </w:t>
       </w:r>
-      <w:bookmarkStart w:id="0" w:name="_GoBack"/>
-      <w:bookmarkEnd w:id="0"/>
     </w:p>
     <w:p>
       <w:pPr>
@@ -222,14 +1454,15 @@
         <w:jc w:val="both"/>
         <w:rPr>
           <w:rFonts w:ascii="Arial" w:hAnsi="Arial" w:cs="Arial"/>
-          <w:sz w:val="21"/>
-          <w:szCs w:val="21"/>
-        </w:rPr>
-      </w:pPr>
-      <w:r>
-        <w:rPr>
+          <w:sz w:val="20"/>
+          <w:szCs w:val="21"/>
+        </w:rPr>
+      </w:pPr>
+      <w:r>
+        <w:rPr>
+          <w:rFonts w:ascii="Arial" w:hAnsi="Arial" w:cs="Arial"/>
           <w:noProof/>
-          <w:sz w:val="21"/>
+          <w:sz w:val="20"/>
           <w:szCs w:val="21"/>
         </w:rPr>
         <w:drawing>
@@ -248,7 +1481,7 @@
                     <pic:cNvPicPr/>
                   </pic:nvPicPr>
                   <pic:blipFill>
-                    <a:blip r:embed="rId5"/>
+                    <a:blip r:embed="rId7"/>
                     <a:stretch>
                       <a:fillRect/>
                     </a:stretch>
@@ -279,14 +1512,14 @@
         <w:jc w:val="both"/>
         <w:rPr>
           <w:rFonts w:ascii="Arial" w:hAnsi="Arial" w:cs="Arial"/>
-          <w:sz w:val="21"/>
-          <w:szCs w:val="21"/>
-        </w:rPr>
-      </w:pPr>
-      <w:r>
-        <w:rPr>
-          <w:rFonts w:ascii="Arial" w:hAnsi="Arial" w:cs="Arial"/>
-          <w:sz w:val="21"/>
+          <w:sz w:val="20"/>
+          <w:szCs w:val="21"/>
+        </w:rPr>
+      </w:pPr>
+      <w:r>
+        <w:rPr>
+          <w:rFonts w:ascii="Arial" w:hAnsi="Arial" w:cs="Arial"/>
+          <w:sz w:val="20"/>
           <w:szCs w:val="21"/>
         </w:rPr>
         <w:t xml:space="preserve">Clique no </w:t>
@@ -295,7 +1528,7 @@
       <w:r>
         <w:rPr>
           <w:rFonts w:ascii="Arial" w:hAnsi="Arial" w:cs="Arial"/>
-          <w:sz w:val="21"/>
+          <w:sz w:val="20"/>
           <w:szCs w:val="21"/>
         </w:rPr>
         <w:t>checkbox</w:t>
@@ -304,7 +1537,7 @@
       <w:r>
         <w:rPr>
           <w:rFonts w:ascii="Arial" w:hAnsi="Arial" w:cs="Arial"/>
-          <w:sz w:val="21"/>
+          <w:sz w:val="20"/>
           <w:szCs w:val="21"/>
         </w:rPr>
         <w:t xml:space="preserve"> e no campo com </w:t>
@@ -313,7 +1546,7 @@
       <w:r>
         <w:rPr>
           <w:rFonts w:ascii="Arial" w:hAnsi="Arial" w:cs="Arial"/>
-          <w:sz w:val="21"/>
+          <w:sz w:val="20"/>
           <w:szCs w:val="21"/>
         </w:rPr>
         <w:t>placeholder</w:t>
@@ -322,7 +1555,7 @@
       <w:r>
         <w:rPr>
           <w:rFonts w:ascii="Arial" w:hAnsi="Arial" w:cs="Arial"/>
-          <w:sz w:val="21"/>
+          <w:sz w:val="20"/>
           <w:szCs w:val="21"/>
         </w:rPr>
         <w:t xml:space="preserve"> ‘</w:t>
@@ -332,7 +1565,7 @@
         <w:rPr>
           <w:rFonts w:ascii="Arial" w:hAnsi="Arial" w:cs="Arial"/>
           <w:color w:val="AEAAAA" w:themeColor="background2" w:themeShade="BF"/>
-          <w:sz w:val="21"/>
+          <w:sz w:val="20"/>
           <w:szCs w:val="21"/>
         </w:rPr>
         <w:t>find</w:t>
@@ -342,7 +1575,7 @@
         <w:rPr>
           <w:rFonts w:ascii="Arial" w:hAnsi="Arial" w:cs="Arial"/>
           <w:color w:val="AEAAAA" w:themeColor="background2" w:themeShade="BF"/>
-          <w:sz w:val="21"/>
+          <w:sz w:val="20"/>
           <w:szCs w:val="21"/>
         </w:rPr>
         <w:t xml:space="preserve"> </w:t>
@@ -352,7 +1585,7 @@
         <w:rPr>
           <w:rFonts w:ascii="Arial" w:hAnsi="Arial" w:cs="Arial"/>
           <w:color w:val="AEAAAA" w:themeColor="background2" w:themeShade="BF"/>
-          <w:sz w:val="21"/>
+          <w:sz w:val="20"/>
           <w:szCs w:val="21"/>
         </w:rPr>
         <w:t>or</w:t>
@@ -362,7 +1595,7 @@
         <w:rPr>
           <w:rFonts w:ascii="Arial" w:hAnsi="Arial" w:cs="Arial"/>
           <w:color w:val="AEAAAA" w:themeColor="background2" w:themeShade="BF"/>
-          <w:sz w:val="21"/>
+          <w:sz w:val="20"/>
           <w:szCs w:val="21"/>
         </w:rPr>
         <w:t xml:space="preserve"> </w:t>
@@ -372,7 +1605,7 @@
         <w:rPr>
           <w:rFonts w:ascii="Arial" w:hAnsi="Arial" w:cs="Arial"/>
           <w:color w:val="AEAAAA" w:themeColor="background2" w:themeShade="BF"/>
-          <w:sz w:val="21"/>
+          <w:sz w:val="20"/>
           <w:szCs w:val="21"/>
         </w:rPr>
         <w:t>create</w:t>
@@ -382,7 +1615,7 @@
         <w:rPr>
           <w:rFonts w:ascii="Arial" w:hAnsi="Arial" w:cs="Arial"/>
           <w:color w:val="AEAAAA" w:themeColor="background2" w:themeShade="BF"/>
-          <w:sz w:val="21"/>
+          <w:sz w:val="20"/>
           <w:szCs w:val="21"/>
         </w:rPr>
         <w:t xml:space="preserve"> a </w:t>
@@ -392,7 +1625,7 @@
         <w:rPr>
           <w:rFonts w:ascii="Arial" w:hAnsi="Arial" w:cs="Arial"/>
           <w:color w:val="AEAAAA" w:themeColor="background2" w:themeShade="BF"/>
-          <w:sz w:val="21"/>
+          <w:sz w:val="20"/>
           <w:szCs w:val="21"/>
         </w:rPr>
         <w:t>branch</w:t>
@@ -401,7 +1634,7 @@
       <w:r>
         <w:rPr>
           <w:rFonts w:ascii="Arial" w:hAnsi="Arial" w:cs="Arial"/>
-          <w:sz w:val="21"/>
+          <w:sz w:val="20"/>
           <w:szCs w:val="21"/>
         </w:rPr>
         <w:t xml:space="preserve">’ digite o nome da </w:t>
@@ -410,8 +1643,10 @@
       <w:r>
         <w:rPr>
           <w:rFonts w:ascii="Arial" w:hAnsi="Arial" w:cs="Arial"/>
-          <w:sz w:val="21"/>
-          <w:szCs w:val="21"/>
+          <w:color w:val="000000"/>
+          <w:sz w:val="20"/>
+          <w:szCs w:val="21"/>
+          <w:shd w:val="clear" w:color="auto" w:fill="F1F0F0"/>
         </w:rPr>
         <w:t>branch</w:t>
       </w:r>
@@ -419,7 +1654,7 @@
       <w:r>
         <w:rPr>
           <w:rFonts w:ascii="Arial" w:hAnsi="Arial" w:cs="Arial"/>
-          <w:sz w:val="21"/>
+          <w:sz w:val="20"/>
           <w:szCs w:val="21"/>
         </w:rPr>
         <w:t xml:space="preserve"> que deseja criar e pressione </w:t>
@@ -428,8 +1663,10 @@
       <w:r>
         <w:rPr>
           <w:rFonts w:ascii="Arial" w:hAnsi="Arial" w:cs="Arial"/>
-          <w:sz w:val="21"/>
-          <w:szCs w:val="21"/>
+          <w:color w:val="000000"/>
+          <w:sz w:val="20"/>
+          <w:szCs w:val="21"/>
+          <w:shd w:val="clear" w:color="auto" w:fill="F1F0F0"/>
         </w:rPr>
         <w:t>Enter</w:t>
       </w:r>
@@ -437,7 +1674,7 @@
       <w:r>
         <w:rPr>
           <w:rFonts w:ascii="Arial" w:hAnsi="Arial" w:cs="Arial"/>
-          <w:sz w:val="21"/>
+          <w:sz w:val="20"/>
           <w:szCs w:val="21"/>
         </w:rPr>
         <w:t xml:space="preserve"> do teclado.</w:t>
@@ -450,14 +1687,15 @@
         <w:jc w:val="both"/>
         <w:rPr>
           <w:rFonts w:ascii="Arial" w:hAnsi="Arial" w:cs="Arial"/>
-          <w:sz w:val="21"/>
-          <w:szCs w:val="21"/>
-        </w:rPr>
-      </w:pPr>
-      <w:r>
-        <w:rPr>
+          <w:sz w:val="20"/>
+          <w:szCs w:val="21"/>
+        </w:rPr>
+      </w:pPr>
+      <w:r>
+        <w:rPr>
+          <w:rFonts w:ascii="Arial" w:hAnsi="Arial" w:cs="Arial"/>
           <w:noProof/>
-          <w:sz w:val="21"/>
+          <w:sz w:val="20"/>
           <w:szCs w:val="21"/>
         </w:rPr>
         <w:drawing>
@@ -476,7 +1714,7 @@
                     <pic:cNvPicPr/>
                   </pic:nvPicPr>
                   <pic:blipFill>
-                    <a:blip r:embed="rId6"/>
+                    <a:blip r:embed="rId8"/>
                     <a:stretch>
                       <a:fillRect/>
                     </a:stretch>
@@ -504,7 +1742,7 @@
         <w:jc w:val="both"/>
         <w:rPr>
           <w:rFonts w:ascii="Arial" w:hAnsi="Arial" w:cs="Arial"/>
-          <w:sz w:val="21"/>
+          <w:sz w:val="20"/>
           <w:szCs w:val="21"/>
         </w:rPr>
       </w:pPr>
@@ -519,24 +1757,27 @@
         <w:jc w:val="both"/>
         <w:rPr>
           <w:rFonts w:ascii="Arial" w:hAnsi="Arial" w:cs="Arial"/>
-          <w:sz w:val="21"/>
-          <w:szCs w:val="21"/>
-        </w:rPr>
-      </w:pPr>
-      <w:r>
-        <w:rPr>
-          <w:rFonts w:ascii="Arial" w:hAnsi="Arial" w:cs="Arial"/>
-          <w:sz w:val="21"/>
-          <w:szCs w:val="21"/>
-        </w:rPr>
+          <w:sz w:val="20"/>
+          <w:szCs w:val="21"/>
+        </w:rPr>
+      </w:pPr>
+      <w:r>
+        <w:rPr>
+          <w:rFonts w:ascii="Arial" w:hAnsi="Arial" w:cs="Arial"/>
+          <w:sz w:val="20"/>
+          <w:szCs w:val="21"/>
+        </w:rPr>
+        <w:lastRenderedPageBreak/>
         <w:t xml:space="preserve">Você já tem sua </w:t>
       </w:r>
       <w:proofErr w:type="spellStart"/>
       <w:r>
         <w:rPr>
           <w:rFonts w:ascii="Arial" w:hAnsi="Arial" w:cs="Arial"/>
-          <w:sz w:val="21"/>
-          <w:szCs w:val="21"/>
+          <w:color w:val="000000"/>
+          <w:sz w:val="20"/>
+          <w:szCs w:val="21"/>
+          <w:shd w:val="clear" w:color="auto" w:fill="F1F0F0"/>
         </w:rPr>
         <w:t>Branch</w:t>
       </w:r>
@@ -544,7 +1785,7 @@
       <w:r>
         <w:rPr>
           <w:rFonts w:ascii="Arial" w:hAnsi="Arial" w:cs="Arial"/>
-          <w:sz w:val="21"/>
+          <w:sz w:val="20"/>
           <w:szCs w:val="21"/>
         </w:rPr>
         <w:t xml:space="preserve"> remota. Agora vamos partir para terminal do </w:t>
@@ -553,8 +1794,10 @@
       <w:r>
         <w:rPr>
           <w:rFonts w:ascii="Arial" w:hAnsi="Arial" w:cs="Arial"/>
-          <w:sz w:val="21"/>
-          <w:szCs w:val="21"/>
+          <w:color w:val="000000"/>
+          <w:sz w:val="20"/>
+          <w:szCs w:val="21"/>
+          <w:shd w:val="clear" w:color="auto" w:fill="F1F0F0"/>
         </w:rPr>
         <w:t>git</w:t>
       </w:r>
@@ -562,7 +1805,7 @@
       <w:r>
         <w:rPr>
           <w:rFonts w:ascii="Arial" w:hAnsi="Arial" w:cs="Arial"/>
-          <w:sz w:val="21"/>
+          <w:sz w:val="20"/>
           <w:szCs w:val="21"/>
         </w:rPr>
         <w:t xml:space="preserve"> e criar a </w:t>
@@ -571,16 +1814,20 @@
       <w:r>
         <w:rPr>
           <w:rFonts w:ascii="Arial" w:hAnsi="Arial" w:cs="Arial"/>
-          <w:sz w:val="21"/>
-          <w:szCs w:val="21"/>
+          <w:color w:val="000000"/>
+          <w:sz w:val="20"/>
+          <w:szCs w:val="21"/>
+          <w:shd w:val="clear" w:color="auto" w:fill="F1F0F0"/>
         </w:rPr>
         <w:t>b</w:t>
       </w:r>
       <w:r>
         <w:rPr>
           <w:rFonts w:ascii="Arial" w:hAnsi="Arial" w:cs="Arial"/>
-          <w:sz w:val="21"/>
-          <w:szCs w:val="21"/>
+          <w:color w:val="000000"/>
+          <w:sz w:val="20"/>
+          <w:szCs w:val="21"/>
+          <w:shd w:val="clear" w:color="auto" w:fill="F1F0F0"/>
         </w:rPr>
         <w:t>ranch</w:t>
       </w:r>
@@ -588,7 +1835,7 @@
       <w:r>
         <w:rPr>
           <w:rFonts w:ascii="Arial" w:hAnsi="Arial" w:cs="Arial"/>
-          <w:sz w:val="21"/>
+          <w:sz w:val="20"/>
           <w:szCs w:val="21"/>
         </w:rPr>
         <w:t xml:space="preserve"> local que fará referência</w:t>
@@ -596,7 +1843,7 @@
       <w:r>
         <w:rPr>
           <w:rFonts w:ascii="Arial" w:hAnsi="Arial" w:cs="Arial"/>
-          <w:sz w:val="21"/>
+          <w:sz w:val="20"/>
           <w:szCs w:val="21"/>
         </w:rPr>
         <w:t xml:space="preserve"> a esta.</w:t>
@@ -609,7 +1856,7 @@
         <w:jc w:val="both"/>
         <w:rPr>
           <w:rFonts w:ascii="Arial" w:hAnsi="Arial" w:cs="Arial"/>
-          <w:sz w:val="21"/>
+          <w:sz w:val="20"/>
           <w:szCs w:val="21"/>
         </w:rPr>
       </w:pPr>
@@ -624,14 +1871,14 @@
         <w:jc w:val="both"/>
         <w:rPr>
           <w:rFonts w:ascii="Arial" w:hAnsi="Arial" w:cs="Arial"/>
-          <w:sz w:val="21"/>
-          <w:szCs w:val="21"/>
-        </w:rPr>
-      </w:pPr>
-      <w:r>
-        <w:rPr>
-          <w:rFonts w:ascii="Arial" w:hAnsi="Arial" w:cs="Arial"/>
-          <w:sz w:val="21"/>
+          <w:sz w:val="20"/>
+          <w:szCs w:val="21"/>
+        </w:rPr>
+      </w:pPr>
+      <w:r>
+        <w:rPr>
+          <w:rFonts w:ascii="Arial" w:hAnsi="Arial" w:cs="Arial"/>
+          <w:sz w:val="20"/>
           <w:szCs w:val="21"/>
         </w:rPr>
         <w:t xml:space="preserve">Para criar </w:t>
@@ -640,8 +1887,10 @@
       <w:r>
         <w:rPr>
           <w:rFonts w:ascii="Arial" w:hAnsi="Arial" w:cs="Arial"/>
-          <w:sz w:val="21"/>
-          <w:szCs w:val="21"/>
+          <w:color w:val="000000"/>
+          <w:sz w:val="20"/>
+          <w:szCs w:val="21"/>
+          <w:shd w:val="clear" w:color="auto" w:fill="F1F0F0"/>
         </w:rPr>
         <w:t>branch</w:t>
       </w:r>
@@ -649,7 +1898,7 @@
       <w:r>
         <w:rPr>
           <w:rFonts w:ascii="Arial" w:hAnsi="Arial" w:cs="Arial"/>
-          <w:sz w:val="21"/>
+          <w:sz w:val="20"/>
           <w:szCs w:val="21"/>
         </w:rPr>
         <w:t xml:space="preserve"> local: no terminal, coloque </w:t>
@@ -657,9 +1906,9 @@
       <w:proofErr w:type="spellStart"/>
       <w:r>
         <w:rPr>
-          <w:rFonts w:ascii="Segoe UI" w:hAnsi="Segoe UI" w:cs="Segoe UI"/>
-          <w:color w:val="000000"/>
-          <w:sz w:val="21"/>
+          <w:rFonts w:ascii="Arial" w:hAnsi="Arial" w:cs="Arial"/>
+          <w:color w:val="000000"/>
+          <w:sz w:val="20"/>
           <w:szCs w:val="21"/>
           <w:shd w:val="clear" w:color="auto" w:fill="F1F0F0"/>
         </w:rPr>
@@ -668,9 +1917,9 @@
       <w:proofErr w:type="spellEnd"/>
       <w:r>
         <w:rPr>
-          <w:rFonts w:ascii="Segoe UI" w:hAnsi="Segoe UI" w:cs="Segoe UI"/>
-          <w:color w:val="000000"/>
-          <w:sz w:val="21"/>
+          <w:rFonts w:ascii="Arial" w:hAnsi="Arial" w:cs="Arial"/>
+          <w:color w:val="000000"/>
+          <w:sz w:val="20"/>
           <w:szCs w:val="21"/>
           <w:shd w:val="clear" w:color="auto" w:fill="F1F0F0"/>
         </w:rPr>
@@ -679,16 +1928,16 @@
       <w:r>
         <w:rPr>
           <w:rFonts w:ascii="Arial" w:hAnsi="Arial" w:cs="Arial"/>
-          <w:sz w:val="21"/>
+          <w:sz w:val="20"/>
           <w:szCs w:val="21"/>
         </w:rPr>
         <w:t xml:space="preserve">. O </w:t>
       </w:r>
       <w:r>
         <w:rPr>
-          <w:rFonts w:ascii="Segoe UI" w:hAnsi="Segoe UI" w:cs="Segoe UI"/>
-          <w:color w:val="000000"/>
-          <w:sz w:val="21"/>
+          <w:rFonts w:ascii="Arial" w:hAnsi="Arial" w:cs="Arial"/>
+          <w:color w:val="000000"/>
+          <w:sz w:val="20"/>
           <w:szCs w:val="21"/>
           <w:shd w:val="clear" w:color="auto" w:fill="F1F0F0"/>
         </w:rPr>
@@ -697,9 +1946,9 @@
       <w:proofErr w:type="gramStart"/>
       <w:r>
         <w:rPr>
-          <w:rFonts w:ascii="Segoe UI" w:hAnsi="Segoe UI" w:cs="Segoe UI"/>
-          <w:color w:val="000000"/>
-          <w:sz w:val="21"/>
+          <w:rFonts w:ascii="Arial" w:hAnsi="Arial" w:cs="Arial"/>
+          <w:color w:val="000000"/>
+          <w:sz w:val="20"/>
           <w:szCs w:val="21"/>
           <w:shd w:val="clear" w:color="auto" w:fill="F1F0F0"/>
         </w:rPr>
@@ -709,7 +1958,7 @@
       <w:r>
         <w:rPr>
           <w:rFonts w:ascii="Arial" w:hAnsi="Arial" w:cs="Arial"/>
-          <w:sz w:val="21"/>
+          <w:sz w:val="20"/>
           <w:szCs w:val="21"/>
         </w:rPr>
         <w:t xml:space="preserve"> é para caso não exista a </w:t>
@@ -718,8 +1967,10 @@
       <w:r>
         <w:rPr>
           <w:rFonts w:ascii="Arial" w:hAnsi="Arial" w:cs="Arial"/>
-          <w:sz w:val="21"/>
-          <w:szCs w:val="21"/>
+          <w:color w:val="000000"/>
+          <w:sz w:val="20"/>
+          <w:szCs w:val="21"/>
+          <w:shd w:val="clear" w:color="auto" w:fill="F1F0F0"/>
         </w:rPr>
         <w:t>branch</w:t>
       </w:r>
@@ -727,16 +1978,32 @@
       <w:r>
         <w:rPr>
           <w:rFonts w:ascii="Arial" w:hAnsi="Arial" w:cs="Arial"/>
-          <w:sz w:val="21"/>
-          <w:szCs w:val="21"/>
-        </w:rPr>
-        <w:t xml:space="preserve"> á criar.</w:t>
-      </w:r>
-      <w:r>
-        <w:rPr>
-          <w:rFonts w:ascii="Segoe UI" w:hAnsi="Segoe UI" w:cs="Segoe UI"/>
-          <w:color w:val="000000"/>
-          <w:sz w:val="21"/>
+          <w:sz w:val="20"/>
+          <w:szCs w:val="21"/>
+        </w:rPr>
+        <w:t xml:space="preserve">, </w:t>
+      </w:r>
+      <w:r>
+        <w:rPr>
+          <w:rFonts w:ascii="Arial" w:hAnsi="Arial" w:cs="Arial"/>
+          <w:sz w:val="20"/>
+          <w:szCs w:val="21"/>
+        </w:rPr>
+        <w:t>à</w:t>
+      </w:r>
+      <w:r>
+        <w:rPr>
+          <w:rFonts w:ascii="Arial" w:hAnsi="Arial" w:cs="Arial"/>
+          <w:sz w:val="20"/>
+          <w:szCs w:val="21"/>
+        </w:rPr>
+        <w:t xml:space="preserve"> criar.</w:t>
+      </w:r>
+      <w:r>
+        <w:rPr>
+          <w:rFonts w:ascii="Arial" w:hAnsi="Arial" w:cs="Arial"/>
+          <w:color w:val="000000"/>
+          <w:sz w:val="20"/>
           <w:szCs w:val="21"/>
           <w:shd w:val="clear" w:color="auto" w:fill="F1F0F0"/>
         </w:rPr>
@@ -748,9 +2015,9 @@
         <w:pStyle w:val="PargrafodaLista"/>
         <w:jc w:val="both"/>
         <w:rPr>
-          <w:rFonts w:ascii="Segoe UI" w:hAnsi="Segoe UI" w:cs="Segoe UI"/>
-          <w:color w:val="000000"/>
-          <w:sz w:val="21"/>
+          <w:rFonts w:ascii="Arial" w:hAnsi="Arial" w:cs="Arial"/>
+          <w:color w:val="000000"/>
+          <w:sz w:val="20"/>
           <w:szCs w:val="21"/>
           <w:shd w:val="clear" w:color="auto" w:fill="F1F0F0"/>
         </w:rPr>
@@ -766,14 +2033,14 @@
         <w:jc w:val="both"/>
         <w:rPr>
           <w:rFonts w:ascii="Arial" w:hAnsi="Arial" w:cs="Arial"/>
-          <w:sz w:val="21"/>
-          <w:szCs w:val="21"/>
-        </w:rPr>
-      </w:pPr>
-      <w:r>
-        <w:rPr>
-          <w:rFonts w:ascii="Arial" w:hAnsi="Arial" w:cs="Arial"/>
-          <w:sz w:val="21"/>
+          <w:sz w:val="20"/>
+          <w:szCs w:val="21"/>
+        </w:rPr>
+      </w:pPr>
+      <w:r>
+        <w:rPr>
+          <w:rFonts w:ascii="Arial" w:hAnsi="Arial" w:cs="Arial"/>
+          <w:sz w:val="20"/>
           <w:szCs w:val="21"/>
         </w:rPr>
         <w:t xml:space="preserve">Criada a </w:t>
@@ -782,8 +2049,10 @@
       <w:r>
         <w:rPr>
           <w:rFonts w:ascii="Arial" w:hAnsi="Arial" w:cs="Arial"/>
-          <w:sz w:val="21"/>
-          <w:szCs w:val="21"/>
+          <w:color w:val="000000"/>
+          <w:sz w:val="20"/>
+          <w:szCs w:val="21"/>
+          <w:shd w:val="clear" w:color="auto" w:fill="F1F0F0"/>
         </w:rPr>
         <w:t>branch</w:t>
       </w:r>
@@ -791,7 +2060,7 @@
       <w:r>
         <w:rPr>
           <w:rFonts w:ascii="Arial" w:hAnsi="Arial" w:cs="Arial"/>
-          <w:sz w:val="21"/>
+          <w:sz w:val="20"/>
           <w:szCs w:val="21"/>
         </w:rPr>
         <w:t xml:space="preserve"> você agora está à acessando no terminal, note no terminal que você agora está em</w:t>
@@ -800,7 +2069,7 @@
         <w:rPr>
           <w:rFonts w:ascii="Arial" w:hAnsi="Arial" w:cs="Arial"/>
           <w:color w:val="000000"/>
-          <w:sz w:val="21"/>
+          <w:sz w:val="20"/>
           <w:szCs w:val="21"/>
           <w:shd w:val="clear" w:color="auto" w:fill="F1F0F0"/>
         </w:rPr>
@@ -811,7 +2080,7 @@
         <w:rPr>
           <w:rFonts w:ascii="Arial" w:hAnsi="Arial" w:cs="Arial"/>
           <w:color w:val="000000"/>
-          <w:sz w:val="21"/>
+          <w:sz w:val="20"/>
           <w:szCs w:val="21"/>
           <w:shd w:val="clear" w:color="auto" w:fill="F1F0F0"/>
         </w:rPr>
@@ -821,7 +2090,7 @@
       <w:r>
         <w:rPr>
           <w:rFonts w:ascii="Arial" w:hAnsi="Arial" w:cs="Arial"/>
-          <w:sz w:val="21"/>
+          <w:sz w:val="20"/>
           <w:szCs w:val="21"/>
         </w:rPr>
         <w:t xml:space="preserve">. Você está livre para fazer modificações e adicioná-las a </w:t>
@@ -831,7 +2100,7 @@
         <w:rPr>
           <w:rFonts w:ascii="Arial" w:hAnsi="Arial" w:cs="Arial"/>
           <w:color w:val="000000"/>
-          <w:sz w:val="21"/>
+          <w:sz w:val="20"/>
           <w:szCs w:val="21"/>
           <w:shd w:val="clear" w:color="auto" w:fill="F1F0F0"/>
         </w:rPr>
@@ -842,7 +2111,7 @@
         <w:rPr>
           <w:rFonts w:ascii="Arial" w:hAnsi="Arial" w:cs="Arial"/>
           <w:color w:val="000000"/>
-          <w:sz w:val="21"/>
+          <w:sz w:val="20"/>
           <w:szCs w:val="21"/>
           <w:shd w:val="clear" w:color="auto" w:fill="F1F0F0"/>
         </w:rPr>
@@ -853,7 +2122,7 @@
         <w:rPr>
           <w:rFonts w:ascii="Arial" w:hAnsi="Arial" w:cs="Arial"/>
           <w:color w:val="000000"/>
-          <w:sz w:val="21"/>
+          <w:sz w:val="20"/>
           <w:szCs w:val="21"/>
           <w:shd w:val="clear" w:color="auto" w:fill="F1F0F0"/>
         </w:rPr>
@@ -863,7 +2132,7 @@
         <w:rPr>
           <w:rFonts w:ascii="Arial" w:hAnsi="Arial" w:cs="Arial"/>
           <w:color w:val="000000"/>
-          <w:sz w:val="21"/>
+          <w:sz w:val="20"/>
           <w:szCs w:val="21"/>
           <w:shd w:val="clear" w:color="auto" w:fill="F1F0F0"/>
         </w:rPr>
@@ -873,7 +2142,7 @@
       <w:r>
         <w:rPr>
           <w:rFonts w:ascii="Arial" w:hAnsi="Arial" w:cs="Arial"/>
-          <w:sz w:val="21"/>
+          <w:sz w:val="20"/>
           <w:szCs w:val="21"/>
         </w:rPr>
         <w:t xml:space="preserve"> e às </w:t>
@@ -882,7 +2151,7 @@
       <w:r>
         <w:rPr>
           <w:rFonts w:ascii="Arial" w:hAnsi="Arial" w:cs="Arial"/>
-          <w:sz w:val="21"/>
+          <w:sz w:val="20"/>
           <w:szCs w:val="21"/>
         </w:rPr>
         <w:t>commitar</w:t>
@@ -891,7 +2160,7 @@
       <w:r>
         <w:rPr>
           <w:rFonts w:ascii="Arial" w:hAnsi="Arial" w:cs="Arial"/>
-          <w:sz w:val="21"/>
+          <w:sz w:val="20"/>
           <w:szCs w:val="21"/>
         </w:rPr>
         <w:t xml:space="preserve"> dentro da </w:t>
@@ -900,8 +2169,10 @@
       <w:r>
         <w:rPr>
           <w:rFonts w:ascii="Arial" w:hAnsi="Arial" w:cs="Arial"/>
-          <w:sz w:val="21"/>
-          <w:szCs w:val="21"/>
+          <w:color w:val="000000"/>
+          <w:sz w:val="20"/>
+          <w:szCs w:val="21"/>
+          <w:shd w:val="clear" w:color="auto" w:fill="F1F0F0"/>
         </w:rPr>
         <w:t>branch</w:t>
       </w:r>
@@ -909,7 +2180,7 @@
       <w:r>
         <w:rPr>
           <w:rFonts w:ascii="Arial" w:hAnsi="Arial" w:cs="Arial"/>
-          <w:sz w:val="21"/>
+          <w:sz w:val="20"/>
           <w:szCs w:val="21"/>
         </w:rPr>
         <w:t>. NADA DE DÁ PUSH.</w:t>
@@ -920,9 +2191,9 @@
         <w:pStyle w:val="PargrafodaLista"/>
         <w:jc w:val="both"/>
         <w:rPr>
-          <w:rFonts w:ascii="Segoe UI" w:hAnsi="Segoe UI" w:cs="Segoe UI"/>
-          <w:color w:val="000000"/>
-          <w:sz w:val="21"/>
+          <w:rFonts w:ascii="Arial" w:hAnsi="Arial" w:cs="Arial"/>
+          <w:color w:val="000000"/>
+          <w:sz w:val="20"/>
           <w:szCs w:val="21"/>
           <w:shd w:val="clear" w:color="auto" w:fill="F1F0F0"/>
         </w:rPr>
@@ -938,24 +2209,107 @@
         <w:jc w:val="both"/>
         <w:rPr>
           <w:rFonts w:ascii="Arial" w:hAnsi="Arial" w:cs="Arial"/>
-          <w:sz w:val="21"/>
-          <w:szCs w:val="21"/>
-        </w:rPr>
-      </w:pPr>
-      <w:r>
-        <w:rPr>
-          <w:rFonts w:ascii="Arial" w:hAnsi="Arial" w:cs="Arial"/>
-          <w:sz w:val="21"/>
-          <w:szCs w:val="21"/>
-        </w:rPr>
-        <w:t xml:space="preserve">Para mesclar, adicionar as suas modificações à máster, alterne para máster no seu terminal com: </w:t>
-      </w:r>
-      <w:proofErr w:type="spellStart"/>
-      <w:r>
-        <w:rPr>
-          <w:rFonts w:ascii="Arial" w:hAnsi="Arial" w:cs="Arial"/>
-          <w:sz w:val="21"/>
-          <w:szCs w:val="21"/>
+          <w:sz w:val="20"/>
+          <w:szCs w:val="21"/>
+        </w:rPr>
+      </w:pPr>
+      <w:r>
+        <w:rPr>
+          <w:rFonts w:ascii="Arial" w:hAnsi="Arial" w:cs="Arial"/>
+          <w:sz w:val="20"/>
+          <w:szCs w:val="21"/>
+        </w:rPr>
+        <w:t xml:space="preserve">Para mesclar - </w:t>
+      </w:r>
+      <w:r>
+        <w:rPr>
+          <w:rFonts w:ascii="Arial" w:hAnsi="Arial" w:cs="Arial"/>
+          <w:sz w:val="20"/>
+          <w:szCs w:val="21"/>
+        </w:rPr>
+        <w:t xml:space="preserve">adicionar as suas modificações à </w:t>
+      </w:r>
+      <w:r>
+        <w:rPr>
+          <w:rFonts w:ascii="Arial" w:hAnsi="Arial" w:cs="Arial"/>
+          <w:color w:val="000000"/>
+          <w:sz w:val="20"/>
+          <w:szCs w:val="21"/>
+          <w:shd w:val="clear" w:color="auto" w:fill="F1F0F0"/>
+        </w:rPr>
+        <w:t>máster</w:t>
+      </w:r>
+      <w:r>
+        <w:rPr>
+          <w:rFonts w:ascii="Arial" w:hAnsi="Arial" w:cs="Arial"/>
+          <w:sz w:val="20"/>
+        </w:rPr>
+        <w:t xml:space="preserve"> -</w:t>
+      </w:r>
+      <w:r>
+        <w:rPr>
+          <w:rFonts w:ascii="Arial" w:hAnsi="Arial" w:cs="Arial"/>
+          <w:sz w:val="20"/>
+          <w:szCs w:val="21"/>
+        </w:rPr>
+        <w:t xml:space="preserve">, alterne para </w:t>
+      </w:r>
+      <w:proofErr w:type="spellStart"/>
+      <w:r>
+        <w:rPr>
+          <w:rFonts w:ascii="Arial" w:hAnsi="Arial" w:cs="Arial"/>
+          <w:color w:val="000000"/>
+          <w:sz w:val="20"/>
+          <w:szCs w:val="21"/>
+          <w:shd w:val="clear" w:color="auto" w:fill="F1F0F0"/>
+        </w:rPr>
+        <w:t>m</w:t>
+      </w:r>
+      <w:r>
+        <w:rPr>
+          <w:rFonts w:ascii="Arial" w:hAnsi="Arial" w:cs="Arial"/>
+          <w:color w:val="000000"/>
+          <w:sz w:val="20"/>
+          <w:szCs w:val="21"/>
+          <w:shd w:val="clear" w:color="auto" w:fill="F1F0F0"/>
+        </w:rPr>
+        <w:t>a</w:t>
+      </w:r>
+      <w:r>
+        <w:rPr>
+          <w:rFonts w:ascii="Arial" w:hAnsi="Arial" w:cs="Arial"/>
+          <w:color w:val="000000"/>
+          <w:sz w:val="20"/>
+          <w:szCs w:val="21"/>
+          <w:shd w:val="clear" w:color="auto" w:fill="F1F0F0"/>
+        </w:rPr>
+        <w:t>ster</w:t>
+      </w:r>
+      <w:proofErr w:type="spellEnd"/>
+      <w:r>
+        <w:rPr>
+          <w:rFonts w:ascii="Arial" w:hAnsi="Arial" w:cs="Arial"/>
+          <w:sz w:val="20"/>
+          <w:szCs w:val="21"/>
+        </w:rPr>
+        <w:t xml:space="preserve"> no s</w:t>
+      </w:r>
+      <w:r>
+        <w:rPr>
+          <w:rFonts w:ascii="Arial" w:hAnsi="Arial" w:cs="Arial"/>
+          <w:sz w:val="20"/>
+          <w:szCs w:val="21"/>
+        </w:rPr>
+        <w:t xml:space="preserve">eu terminal com: </w:t>
+      </w:r>
+      <w:proofErr w:type="spellStart"/>
+      <w:r>
+        <w:rPr>
+          <w:rFonts w:ascii="Arial" w:hAnsi="Arial" w:cs="Arial"/>
+          <w:color w:val="000000"/>
+          <w:sz w:val="20"/>
+          <w:szCs w:val="21"/>
+          <w:shd w:val="clear" w:color="auto" w:fill="F1F0F0"/>
         </w:rPr>
         <w:t>git</w:t>
       </w:r>
@@ -963,10 +2317,42 @@
       <w:r>
         <w:rPr>
           <w:rFonts w:ascii="Arial" w:hAnsi="Arial" w:cs="Arial"/>
-          <w:sz w:val="21"/>
-          <w:szCs w:val="21"/>
-        </w:rPr>
-        <w:t xml:space="preserve"> checkout máster.</w:t>
+          <w:color w:val="000000"/>
+          <w:sz w:val="20"/>
+          <w:szCs w:val="21"/>
+          <w:shd w:val="clear" w:color="auto" w:fill="F1F0F0"/>
+        </w:rPr>
+        <w:t xml:space="preserve"> checkout </w:t>
+      </w:r>
+      <w:proofErr w:type="spellStart"/>
+      <w:r>
+        <w:rPr>
+          <w:rFonts w:ascii="Arial" w:hAnsi="Arial" w:cs="Arial"/>
+          <w:color w:val="000000"/>
+          <w:sz w:val="20"/>
+          <w:szCs w:val="21"/>
+          <w:shd w:val="clear" w:color="auto" w:fill="F1F0F0"/>
+        </w:rPr>
+        <w:t>ma</w:t>
+      </w:r>
+      <w:r>
+        <w:rPr>
+          <w:rFonts w:ascii="Arial" w:hAnsi="Arial" w:cs="Arial"/>
+          <w:color w:val="000000"/>
+          <w:sz w:val="20"/>
+          <w:szCs w:val="21"/>
+          <w:shd w:val="clear" w:color="auto" w:fill="F1F0F0"/>
+        </w:rPr>
+        <w:t>ster</w:t>
+      </w:r>
+      <w:proofErr w:type="spellEnd"/>
+      <w:r>
+        <w:rPr>
+          <w:rFonts w:ascii="Arial" w:hAnsi="Arial" w:cs="Arial"/>
+          <w:sz w:val="20"/>
+          <w:szCs w:val="21"/>
+        </w:rPr>
+        <w:t>.</w:t>
       </w:r>
     </w:p>
     <w:p>
@@ -974,7 +2360,7 @@
         <w:pStyle w:val="PargrafodaLista"/>
         <w:rPr>
           <w:rFonts w:ascii="Arial" w:hAnsi="Arial" w:cs="Arial"/>
-          <w:sz w:val="21"/>
+          <w:sz w:val="20"/>
           <w:szCs w:val="21"/>
         </w:rPr>
       </w:pPr>
@@ -989,24 +2375,44 @@
         <w:jc w:val="both"/>
         <w:rPr>
           <w:rFonts w:ascii="Arial" w:hAnsi="Arial" w:cs="Arial"/>
-          <w:sz w:val="21"/>
-          <w:szCs w:val="21"/>
-        </w:rPr>
-      </w:pPr>
-      <w:r>
-        <w:rPr>
-          <w:rFonts w:ascii="Arial" w:hAnsi="Arial" w:cs="Arial"/>
-          <w:sz w:val="21"/>
-          <w:szCs w:val="21"/>
-        </w:rPr>
-        <w:t xml:space="preserve">Feito isso, agora você pode dá o merge, digite: </w:t>
-      </w:r>
-      <w:proofErr w:type="spellStart"/>
-      <w:r>
-        <w:rPr>
-          <w:rFonts w:ascii="Arial" w:hAnsi="Arial" w:cs="Arial"/>
-          <w:sz w:val="21"/>
-          <w:szCs w:val="21"/>
+          <w:sz w:val="20"/>
+          <w:szCs w:val="21"/>
+        </w:rPr>
+      </w:pPr>
+      <w:r>
+        <w:rPr>
+          <w:rFonts w:ascii="Arial" w:hAnsi="Arial" w:cs="Arial"/>
+          <w:sz w:val="20"/>
+          <w:szCs w:val="21"/>
+        </w:rPr>
+        <w:t xml:space="preserve">Feito isso, agora você pode dá o </w:t>
+      </w:r>
+      <w:r>
+        <w:rPr>
+          <w:rFonts w:ascii="Arial" w:hAnsi="Arial" w:cs="Arial"/>
+          <w:color w:val="000000"/>
+          <w:sz w:val="20"/>
+          <w:szCs w:val="21"/>
+          <w:shd w:val="clear" w:color="auto" w:fill="F1F0F0"/>
+        </w:rPr>
+        <w:t>merge</w:t>
+      </w:r>
+      <w:r>
+        <w:rPr>
+          <w:rFonts w:ascii="Arial" w:hAnsi="Arial" w:cs="Arial"/>
+          <w:sz w:val="20"/>
+          <w:szCs w:val="21"/>
+        </w:rPr>
+        <w:t xml:space="preserve">, digite: </w:t>
+      </w:r>
+      <w:proofErr w:type="spellStart"/>
+      <w:r>
+        <w:rPr>
+          <w:rFonts w:ascii="Arial" w:hAnsi="Arial" w:cs="Arial"/>
+          <w:color w:val="000000"/>
+          <w:sz w:val="20"/>
+          <w:szCs w:val="21"/>
+          <w:shd w:val="clear" w:color="auto" w:fill="F1F0F0"/>
         </w:rPr>
         <w:t>git</w:t>
       </w:r>
@@ -1014,8 +2420,10 @@
       <w:r>
         <w:rPr>
           <w:rFonts w:ascii="Arial" w:hAnsi="Arial" w:cs="Arial"/>
-          <w:sz w:val="21"/>
-          <w:szCs w:val="21"/>
+          <w:color w:val="000000"/>
+          <w:sz w:val="20"/>
+          <w:szCs w:val="21"/>
+          <w:shd w:val="clear" w:color="auto" w:fill="F1F0F0"/>
         </w:rPr>
         <w:t xml:space="preserve"> merge </w:t>
       </w:r>
@@ -1023,8 +2431,10 @@
       <w:r>
         <w:rPr>
           <w:rFonts w:ascii="Arial" w:hAnsi="Arial" w:cs="Arial"/>
-          <w:sz w:val="21"/>
-          <w:szCs w:val="21"/>
+          <w:color w:val="000000"/>
+          <w:sz w:val="20"/>
+          <w:szCs w:val="21"/>
+          <w:shd w:val="clear" w:color="auto" w:fill="F1F0F0"/>
         </w:rPr>
         <w:t>newBranch</w:t>
       </w:r>
@@ -1032,7 +2442,7 @@
       <w:r>
         <w:rPr>
           <w:rFonts w:ascii="Arial" w:hAnsi="Arial" w:cs="Arial"/>
-          <w:sz w:val="21"/>
+          <w:sz w:val="20"/>
           <w:szCs w:val="21"/>
         </w:rPr>
         <w:t>.</w:t>
@@ -1043,7 +2453,7 @@
         <w:pStyle w:val="PargrafodaLista"/>
         <w:rPr>
           <w:rFonts w:ascii="Arial" w:hAnsi="Arial" w:cs="Arial"/>
-          <w:sz w:val="21"/>
+          <w:sz w:val="20"/>
           <w:szCs w:val="21"/>
         </w:rPr>
       </w:pPr>
@@ -1058,14 +2468,14 @@
         <w:jc w:val="both"/>
         <w:rPr>
           <w:rFonts w:ascii="Arial" w:hAnsi="Arial" w:cs="Arial"/>
-          <w:sz w:val="21"/>
-          <w:szCs w:val="21"/>
-        </w:rPr>
-      </w:pPr>
-      <w:r>
-        <w:rPr>
-          <w:rFonts w:ascii="Arial" w:hAnsi="Arial" w:cs="Arial"/>
-          <w:sz w:val="21"/>
+          <w:sz w:val="20"/>
+          <w:szCs w:val="21"/>
+        </w:rPr>
+      </w:pPr>
+      <w:r>
+        <w:rPr>
+          <w:rFonts w:ascii="Arial" w:hAnsi="Arial" w:cs="Arial"/>
+          <w:sz w:val="20"/>
           <w:szCs w:val="21"/>
         </w:rPr>
         <w:t xml:space="preserve">Agora, dê o </w:t>
@@ -1074,8 +2484,10 @@
       <w:r>
         <w:rPr>
           <w:rFonts w:ascii="Arial" w:hAnsi="Arial" w:cs="Arial"/>
-          <w:sz w:val="21"/>
-          <w:szCs w:val="21"/>
+          <w:color w:val="000000"/>
+          <w:sz w:val="20"/>
+          <w:szCs w:val="21"/>
+          <w:shd w:val="clear" w:color="auto" w:fill="F1F0F0"/>
         </w:rPr>
         <w:t>push</w:t>
       </w:r>
@@ -1083,7 +2495,7 @@
       <w:r>
         <w:rPr>
           <w:rFonts w:ascii="Arial" w:hAnsi="Arial" w:cs="Arial"/>
-          <w:sz w:val="21"/>
+          <w:sz w:val="20"/>
           <w:szCs w:val="21"/>
         </w:rPr>
         <w:t xml:space="preserve"> para a </w:t>
@@ -1092,8 +2504,10 @@
       <w:r>
         <w:rPr>
           <w:rFonts w:ascii="Arial" w:hAnsi="Arial" w:cs="Arial"/>
-          <w:sz w:val="21"/>
-          <w:szCs w:val="21"/>
+          <w:color w:val="000000"/>
+          <w:sz w:val="20"/>
+          <w:szCs w:val="21"/>
+          <w:shd w:val="clear" w:color="auto" w:fill="F1F0F0"/>
         </w:rPr>
         <w:t>branch</w:t>
       </w:r>
@@ -1101,7 +2515,7 @@
       <w:r>
         <w:rPr>
           <w:rFonts w:ascii="Arial" w:hAnsi="Arial" w:cs="Arial"/>
-          <w:sz w:val="21"/>
+          <w:sz w:val="20"/>
           <w:szCs w:val="21"/>
         </w:rPr>
         <w:t xml:space="preserve">. Digite: </w:t>
@@ -1110,8 +2524,10 @@
       <w:r>
         <w:rPr>
           <w:rFonts w:ascii="Arial" w:hAnsi="Arial" w:cs="Arial"/>
-          <w:sz w:val="21"/>
-          <w:szCs w:val="21"/>
+          <w:color w:val="000000"/>
+          <w:sz w:val="20"/>
+          <w:szCs w:val="21"/>
+          <w:shd w:val="clear" w:color="auto" w:fill="F1F0F0"/>
         </w:rPr>
         <w:t>git</w:t>
       </w:r>
@@ -1119,8 +2535,10 @@
       <w:r>
         <w:rPr>
           <w:rFonts w:ascii="Arial" w:hAnsi="Arial" w:cs="Arial"/>
-          <w:sz w:val="21"/>
-          <w:szCs w:val="21"/>
+          <w:color w:val="000000"/>
+          <w:sz w:val="20"/>
+          <w:szCs w:val="21"/>
+          <w:shd w:val="clear" w:color="auto" w:fill="F1F0F0"/>
         </w:rPr>
         <w:t xml:space="preserve"> </w:t>
       </w:r>
@@ -1128,8 +2546,10 @@
       <w:r>
         <w:rPr>
           <w:rFonts w:ascii="Arial" w:hAnsi="Arial" w:cs="Arial"/>
-          <w:sz w:val="21"/>
-          <w:szCs w:val="21"/>
+          <w:color w:val="000000"/>
+          <w:sz w:val="20"/>
+          <w:szCs w:val="21"/>
+          <w:shd w:val="clear" w:color="auto" w:fill="F1F0F0"/>
         </w:rPr>
         <w:t>push</w:t>
       </w:r>
@@ -1137,8 +2557,10 @@
       <w:r>
         <w:rPr>
           <w:rFonts w:ascii="Arial" w:hAnsi="Arial" w:cs="Arial"/>
-          <w:sz w:val="21"/>
-          <w:szCs w:val="21"/>
+          <w:color w:val="000000"/>
+          <w:sz w:val="20"/>
+          <w:szCs w:val="21"/>
+          <w:shd w:val="clear" w:color="auto" w:fill="F1F0F0"/>
         </w:rPr>
         <w:t xml:space="preserve"> </w:t>
       </w:r>
@@ -1146,8 +2568,10 @@
       <w:r>
         <w:rPr>
           <w:rFonts w:ascii="Arial" w:hAnsi="Arial" w:cs="Arial"/>
-          <w:sz w:val="21"/>
-          <w:szCs w:val="21"/>
+          <w:color w:val="000000"/>
+          <w:sz w:val="20"/>
+          <w:szCs w:val="21"/>
+          <w:shd w:val="clear" w:color="auto" w:fill="F1F0F0"/>
         </w:rPr>
         <w:t>origin</w:t>
       </w:r>
@@ -1155,8 +2579,10 @@
       <w:r>
         <w:rPr>
           <w:rFonts w:ascii="Arial" w:hAnsi="Arial" w:cs="Arial"/>
-          <w:sz w:val="21"/>
-          <w:szCs w:val="21"/>
+          <w:color w:val="000000"/>
+          <w:sz w:val="20"/>
+          <w:szCs w:val="21"/>
+          <w:shd w:val="clear" w:color="auto" w:fill="F1F0F0"/>
         </w:rPr>
         <w:t xml:space="preserve"> </w:t>
       </w:r>
@@ -1164,8 +2590,10 @@
       <w:r>
         <w:rPr>
           <w:rFonts w:ascii="Arial" w:hAnsi="Arial" w:cs="Arial"/>
-          <w:sz w:val="21"/>
-          <w:szCs w:val="21"/>
+          <w:color w:val="000000"/>
+          <w:sz w:val="20"/>
+          <w:szCs w:val="21"/>
+          <w:shd w:val="clear" w:color="auto" w:fill="F1F0F0"/>
         </w:rPr>
         <w:t>newBranch</w:t>
       </w:r>
@@ -1173,7 +2601,7 @@
       <w:r>
         <w:rPr>
           <w:rFonts w:ascii="Arial" w:hAnsi="Arial" w:cs="Arial"/>
-          <w:sz w:val="21"/>
+          <w:sz w:val="20"/>
           <w:szCs w:val="21"/>
         </w:rPr>
         <w:t>.</w:t>
@@ -1184,7 +2612,7 @@
         <w:pStyle w:val="PargrafodaLista"/>
         <w:rPr>
           <w:rFonts w:ascii="Arial" w:hAnsi="Arial" w:cs="Arial"/>
-          <w:sz w:val="21"/>
+          <w:sz w:val="20"/>
           <w:szCs w:val="21"/>
         </w:rPr>
       </w:pPr>
@@ -1199,14 +2627,14 @@
         <w:jc w:val="both"/>
         <w:rPr>
           <w:rFonts w:ascii="Arial" w:hAnsi="Arial" w:cs="Arial"/>
-          <w:sz w:val="21"/>
-          <w:szCs w:val="21"/>
-        </w:rPr>
-      </w:pPr>
-      <w:r>
-        <w:rPr>
-          <w:rFonts w:ascii="Arial" w:hAnsi="Arial" w:cs="Arial"/>
-          <w:sz w:val="21"/>
+          <w:sz w:val="20"/>
+          <w:szCs w:val="21"/>
+        </w:rPr>
+      </w:pPr>
+      <w:r>
+        <w:rPr>
+          <w:rFonts w:ascii="Arial" w:hAnsi="Arial" w:cs="Arial"/>
+          <w:sz w:val="20"/>
           <w:szCs w:val="21"/>
         </w:rPr>
         <w:t xml:space="preserve">Parabéns, você subiu a </w:t>
@@ -1215,8 +2643,10 @@
       <w:r>
         <w:rPr>
           <w:rFonts w:ascii="Arial" w:hAnsi="Arial" w:cs="Arial"/>
-          <w:sz w:val="21"/>
-          <w:szCs w:val="21"/>
+          <w:color w:val="000000"/>
+          <w:sz w:val="20"/>
+          <w:szCs w:val="21"/>
+          <w:shd w:val="clear" w:color="auto" w:fill="F1F0F0"/>
         </w:rPr>
         <w:t>branch</w:t>
       </w:r>
@@ -1224,10 +2654,48 @@
       <w:r>
         <w:rPr>
           <w:rFonts w:ascii="Arial" w:hAnsi="Arial" w:cs="Arial"/>
-          <w:sz w:val="21"/>
-          <w:szCs w:val="21"/>
-        </w:rPr>
-        <w:t>. Agora precisa de mesclar com a máster remota.</w:t>
+          <w:sz w:val="20"/>
+          <w:szCs w:val="21"/>
+        </w:rPr>
+        <w:t>. A</w:t>
+      </w:r>
+      <w:r>
+        <w:rPr>
+          <w:rFonts w:ascii="Arial" w:hAnsi="Arial" w:cs="Arial"/>
+          <w:sz w:val="20"/>
+          <w:szCs w:val="21"/>
+        </w:rPr>
+        <w:t xml:space="preserve">gora precisa de mesclar com a </w:t>
+      </w:r>
+      <w:proofErr w:type="spellStart"/>
+      <w:r>
+        <w:rPr>
+          <w:rFonts w:ascii="Arial" w:hAnsi="Arial" w:cs="Arial"/>
+          <w:color w:val="000000"/>
+          <w:sz w:val="20"/>
+          <w:szCs w:val="21"/>
+          <w:shd w:val="clear" w:color="auto" w:fill="F1F0F0"/>
+        </w:rPr>
+        <w:t>ma</w:t>
+      </w:r>
+      <w:r>
+        <w:rPr>
+          <w:rFonts w:ascii="Arial" w:hAnsi="Arial" w:cs="Arial"/>
+          <w:color w:val="000000"/>
+          <w:sz w:val="20"/>
+          <w:szCs w:val="21"/>
+          <w:shd w:val="clear" w:color="auto" w:fill="F1F0F0"/>
+        </w:rPr>
+        <w:t>ster</w:t>
+      </w:r>
+      <w:proofErr w:type="spellEnd"/>
+      <w:r>
+        <w:rPr>
+          <w:rFonts w:ascii="Arial" w:hAnsi="Arial" w:cs="Arial"/>
+          <w:sz w:val="20"/>
+          <w:szCs w:val="21"/>
+        </w:rPr>
+        <w:t xml:space="preserve"> remota.</w:t>
       </w:r>
     </w:p>
     <w:p>
@@ -1235,7 +2703,7 @@
         <w:pStyle w:val="PargrafodaLista"/>
         <w:rPr>
           <w:rFonts w:ascii="Arial" w:hAnsi="Arial" w:cs="Arial"/>
-          <w:sz w:val="21"/>
+          <w:sz w:val="20"/>
           <w:szCs w:val="21"/>
         </w:rPr>
       </w:pPr>
@@ -1250,14 +2718,14 @@
         <w:jc w:val="both"/>
         <w:rPr>
           <w:rFonts w:ascii="Arial" w:hAnsi="Arial" w:cs="Arial"/>
-          <w:sz w:val="21"/>
-          <w:szCs w:val="21"/>
-        </w:rPr>
-      </w:pPr>
-      <w:r>
-        <w:rPr>
-          <w:rFonts w:ascii="Arial" w:hAnsi="Arial" w:cs="Arial"/>
-          <w:sz w:val="21"/>
+          <w:sz w:val="20"/>
+          <w:szCs w:val="21"/>
+        </w:rPr>
+      </w:pPr>
+      <w:r>
+        <w:rPr>
+          <w:rFonts w:ascii="Arial" w:hAnsi="Arial" w:cs="Arial"/>
+          <w:sz w:val="20"/>
           <w:szCs w:val="21"/>
         </w:rPr>
         <w:t xml:space="preserve">No </w:t>
@@ -1266,7 +2734,7 @@
       <w:r>
         <w:rPr>
           <w:rFonts w:ascii="Arial" w:hAnsi="Arial" w:cs="Arial"/>
-          <w:sz w:val="21"/>
+          <w:sz w:val="20"/>
           <w:szCs w:val="21"/>
         </w:rPr>
         <w:t>git</w:t>
@@ -1275,17 +2743,29 @@
       <w:r>
         <w:rPr>
           <w:rFonts w:ascii="Arial" w:hAnsi="Arial" w:cs="Arial"/>
-          <w:sz w:val="21"/>
-          <w:szCs w:val="21"/>
-        </w:rPr>
-        <w:t xml:space="preserve">, vá em compare </w:t>
-      </w:r>
-      <w:proofErr w:type="spellStart"/>
-      <w:r>
-        <w:rPr>
-          <w:rFonts w:ascii="Arial" w:hAnsi="Arial" w:cs="Arial"/>
-          <w:sz w:val="21"/>
-          <w:szCs w:val="21"/>
+          <w:sz w:val="20"/>
+          <w:szCs w:val="21"/>
+        </w:rPr>
+        <w:t xml:space="preserve">, vá em </w:t>
+      </w:r>
+      <w:r>
+        <w:rPr>
+          <w:rFonts w:ascii="Arial" w:hAnsi="Arial" w:cs="Arial"/>
+          <w:color w:val="000000"/>
+          <w:sz w:val="20"/>
+          <w:szCs w:val="21"/>
+          <w:shd w:val="clear" w:color="auto" w:fill="F1F0F0"/>
+        </w:rPr>
+        <w:t xml:space="preserve">compare </w:t>
+      </w:r>
+      <w:proofErr w:type="spellStart"/>
+      <w:r>
+        <w:rPr>
+          <w:rFonts w:ascii="Arial" w:hAnsi="Arial" w:cs="Arial"/>
+          <w:color w:val="000000"/>
+          <w:sz w:val="20"/>
+          <w:szCs w:val="21"/>
+          <w:shd w:val="clear" w:color="auto" w:fill="F1F0F0"/>
         </w:rPr>
         <w:t>pull</w:t>
       </w:r>
@@ -1293,8 +2773,10 @@
       <w:r>
         <w:rPr>
           <w:rFonts w:ascii="Arial" w:hAnsi="Arial" w:cs="Arial"/>
-          <w:sz w:val="21"/>
-          <w:szCs w:val="21"/>
+          <w:color w:val="000000"/>
+          <w:sz w:val="20"/>
+          <w:szCs w:val="21"/>
+          <w:shd w:val="clear" w:color="auto" w:fill="F1F0F0"/>
         </w:rPr>
         <w:t xml:space="preserve"> </w:t>
       </w:r>
@@ -1302,8 +2784,10 @@
       <w:r>
         <w:rPr>
           <w:rFonts w:ascii="Arial" w:hAnsi="Arial" w:cs="Arial"/>
-          <w:sz w:val="21"/>
-          <w:szCs w:val="21"/>
+          <w:color w:val="000000"/>
+          <w:sz w:val="20"/>
+          <w:szCs w:val="21"/>
+          <w:shd w:val="clear" w:color="auto" w:fill="F1F0F0"/>
         </w:rPr>
         <w:t>request</w:t>
       </w:r>
@@ -1311,7 +2795,7 @@
       <w:r>
         <w:rPr>
           <w:rFonts w:ascii="Arial" w:hAnsi="Arial" w:cs="Arial"/>
-          <w:sz w:val="21"/>
+          <w:sz w:val="20"/>
           <w:szCs w:val="21"/>
         </w:rPr>
         <w:t xml:space="preserve"> e selecione na tela que se abrirá, no primeiro </w:t>
@@ -1320,7 +2804,7 @@
       <w:r>
         <w:rPr>
           <w:rFonts w:ascii="Arial" w:hAnsi="Arial" w:cs="Arial"/>
-          <w:sz w:val="21"/>
+          <w:sz w:val="20"/>
           <w:szCs w:val="21"/>
         </w:rPr>
         <w:t>checkbox</w:t>
@@ -1329,17 +2813,49 @@
       <w:r>
         <w:rPr>
           <w:rFonts w:ascii="Arial" w:hAnsi="Arial" w:cs="Arial"/>
-          <w:sz w:val="21"/>
-          <w:szCs w:val="21"/>
-        </w:rPr>
-        <w:t xml:space="preserve"> máster e no segundo </w:t>
-      </w:r>
-      <w:proofErr w:type="spellStart"/>
-      <w:r>
-        <w:rPr>
-          <w:rFonts w:ascii="Arial" w:hAnsi="Arial" w:cs="Arial"/>
-          <w:sz w:val="21"/>
-          <w:szCs w:val="21"/>
+          <w:sz w:val="20"/>
+          <w:szCs w:val="21"/>
+        </w:rPr>
+        <w:t xml:space="preserve"> </w:t>
+      </w:r>
+      <w:proofErr w:type="spellStart"/>
+      <w:r>
+        <w:rPr>
+          <w:rFonts w:ascii="Arial" w:hAnsi="Arial" w:cs="Arial"/>
+          <w:color w:val="000000"/>
+          <w:sz w:val="20"/>
+          <w:szCs w:val="21"/>
+          <w:shd w:val="clear" w:color="auto" w:fill="F1F0F0"/>
+        </w:rPr>
+        <w:t>ma</w:t>
+      </w:r>
+      <w:r>
+        <w:rPr>
+          <w:rFonts w:ascii="Arial" w:hAnsi="Arial" w:cs="Arial"/>
+          <w:color w:val="000000"/>
+          <w:sz w:val="20"/>
+          <w:szCs w:val="21"/>
+          <w:shd w:val="clear" w:color="auto" w:fill="F1F0F0"/>
+        </w:rPr>
+        <w:t>ster</w:t>
+      </w:r>
+      <w:proofErr w:type="spellEnd"/>
+      <w:r>
+        <w:rPr>
+          <w:rFonts w:ascii="Arial" w:hAnsi="Arial" w:cs="Arial"/>
+          <w:sz w:val="20"/>
+          <w:szCs w:val="21"/>
+        </w:rPr>
+        <w:t xml:space="preserve"> e no segundo </w:t>
+      </w:r>
+      <w:proofErr w:type="spellStart"/>
+      <w:r>
+        <w:rPr>
+          <w:rFonts w:ascii="Arial" w:hAnsi="Arial" w:cs="Arial"/>
+          <w:color w:val="000000"/>
+          <w:sz w:val="20"/>
+          <w:szCs w:val="21"/>
+          <w:shd w:val="clear" w:color="auto" w:fill="F1F0F0"/>
         </w:rPr>
         <w:t>newBranch</w:t>
       </w:r>
@@ -1347,7 +2863,7 @@
       <w:r>
         <w:rPr>
           <w:rFonts w:ascii="Arial" w:hAnsi="Arial" w:cs="Arial"/>
-          <w:sz w:val="21"/>
+          <w:sz w:val="20"/>
           <w:szCs w:val="21"/>
         </w:rPr>
         <w:t xml:space="preserve">. E agora vá em </w:t>
@@ -1356,8 +2872,10 @@
       <w:r>
         <w:rPr>
           <w:rFonts w:ascii="Arial" w:hAnsi="Arial" w:cs="Arial"/>
-          <w:sz w:val="21"/>
-          <w:szCs w:val="21"/>
+          <w:color w:val="000000"/>
+          <w:sz w:val="20"/>
+          <w:szCs w:val="21"/>
+          <w:shd w:val="clear" w:color="auto" w:fill="F1F0F0"/>
         </w:rPr>
         <w:t>create</w:t>
       </w:r>
@@ -1365,8 +2883,10 @@
       <w:r>
         <w:rPr>
           <w:rFonts w:ascii="Arial" w:hAnsi="Arial" w:cs="Arial"/>
-          <w:sz w:val="21"/>
-          <w:szCs w:val="21"/>
+          <w:color w:val="000000"/>
+          <w:sz w:val="20"/>
+          <w:szCs w:val="21"/>
+          <w:shd w:val="clear" w:color="auto" w:fill="F1F0F0"/>
         </w:rPr>
         <w:t xml:space="preserve"> </w:t>
       </w:r>
@@ -1374,8 +2894,10 @@
       <w:r>
         <w:rPr>
           <w:rFonts w:ascii="Arial" w:hAnsi="Arial" w:cs="Arial"/>
-          <w:sz w:val="21"/>
-          <w:szCs w:val="21"/>
+          <w:color w:val="000000"/>
+          <w:sz w:val="20"/>
+          <w:szCs w:val="21"/>
+          <w:shd w:val="clear" w:color="auto" w:fill="F1F0F0"/>
         </w:rPr>
         <w:t>pull</w:t>
       </w:r>
@@ -1383,8 +2905,10 @@
       <w:r>
         <w:rPr>
           <w:rFonts w:ascii="Arial" w:hAnsi="Arial" w:cs="Arial"/>
-          <w:sz w:val="21"/>
-          <w:szCs w:val="21"/>
+          <w:color w:val="000000"/>
+          <w:sz w:val="20"/>
+          <w:szCs w:val="21"/>
+          <w:shd w:val="clear" w:color="auto" w:fill="F1F0F0"/>
         </w:rPr>
         <w:t xml:space="preserve"> </w:t>
       </w:r>
@@ -1392,8 +2916,10 @@
       <w:r>
         <w:rPr>
           <w:rFonts w:ascii="Arial" w:hAnsi="Arial" w:cs="Arial"/>
-          <w:sz w:val="21"/>
-          <w:szCs w:val="21"/>
+          <w:color w:val="000000"/>
+          <w:sz w:val="20"/>
+          <w:szCs w:val="21"/>
+          <w:shd w:val="clear" w:color="auto" w:fill="F1F0F0"/>
         </w:rPr>
         <w:t>request</w:t>
       </w:r>
@@ -1401,17 +2927,29 @@
       <w:r>
         <w:rPr>
           <w:rFonts w:ascii="Arial" w:hAnsi="Arial" w:cs="Arial"/>
-          <w:sz w:val="21"/>
-          <w:szCs w:val="21"/>
-        </w:rPr>
-        <w:t xml:space="preserve">. Uma nova tela abrirá, agora click em Merge </w:t>
-      </w:r>
-      <w:proofErr w:type="spellStart"/>
-      <w:r>
-        <w:rPr>
-          <w:rFonts w:ascii="Arial" w:hAnsi="Arial" w:cs="Arial"/>
-          <w:sz w:val="21"/>
-          <w:szCs w:val="21"/>
+          <w:sz w:val="20"/>
+          <w:szCs w:val="21"/>
+        </w:rPr>
+        <w:t xml:space="preserve">. Uma nova tela abrirá, agora click em </w:t>
+      </w:r>
+      <w:r>
+        <w:rPr>
+          <w:rFonts w:ascii="Arial" w:hAnsi="Arial" w:cs="Arial"/>
+          <w:color w:val="000000"/>
+          <w:sz w:val="20"/>
+          <w:szCs w:val="21"/>
+          <w:shd w:val="clear" w:color="auto" w:fill="F1F0F0"/>
+        </w:rPr>
+        <w:t xml:space="preserve">Merge </w:t>
+      </w:r>
+      <w:proofErr w:type="spellStart"/>
+      <w:r>
+        <w:rPr>
+          <w:rFonts w:ascii="Arial" w:hAnsi="Arial" w:cs="Arial"/>
+          <w:color w:val="000000"/>
+          <w:sz w:val="20"/>
+          <w:szCs w:val="21"/>
+          <w:shd w:val="clear" w:color="auto" w:fill="F1F0F0"/>
         </w:rPr>
         <w:t>pull</w:t>
       </w:r>
@@ -1419,8 +2957,10 @@
       <w:r>
         <w:rPr>
           <w:rFonts w:ascii="Arial" w:hAnsi="Arial" w:cs="Arial"/>
-          <w:sz w:val="21"/>
-          <w:szCs w:val="21"/>
+          <w:color w:val="000000"/>
+          <w:sz w:val="20"/>
+          <w:szCs w:val="21"/>
+          <w:shd w:val="clear" w:color="auto" w:fill="F1F0F0"/>
         </w:rPr>
         <w:t xml:space="preserve"> </w:t>
       </w:r>
@@ -1428,8 +2968,10 @@
       <w:r>
         <w:rPr>
           <w:rFonts w:ascii="Arial" w:hAnsi="Arial" w:cs="Arial"/>
-          <w:sz w:val="21"/>
-          <w:szCs w:val="21"/>
+          <w:color w:val="000000"/>
+          <w:sz w:val="20"/>
+          <w:szCs w:val="21"/>
+          <w:shd w:val="clear" w:color="auto" w:fill="F1F0F0"/>
         </w:rPr>
         <w:t>request</w:t>
       </w:r>
@@ -1437,7 +2979,7 @@
       <w:r>
         <w:rPr>
           <w:rFonts w:ascii="Arial" w:hAnsi="Arial" w:cs="Arial"/>
-          <w:sz w:val="21"/>
+          <w:sz w:val="20"/>
           <w:szCs w:val="21"/>
         </w:rPr>
         <w:t xml:space="preserve"> (se quiser antes adicionar um comentário – à vontade), depois vá em </w:t>
@@ -1446,8 +2988,10 @@
       <w:r>
         <w:rPr>
           <w:rFonts w:ascii="Arial" w:hAnsi="Arial" w:cs="Arial"/>
-          <w:sz w:val="21"/>
-          <w:szCs w:val="21"/>
+          <w:color w:val="000000"/>
+          <w:sz w:val="20"/>
+          <w:szCs w:val="21"/>
+          <w:shd w:val="clear" w:color="auto" w:fill="F1F0F0"/>
         </w:rPr>
         <w:t>confirm</w:t>
       </w:r>
@@ -1455,7 +2999,7 @@
       <w:r>
         <w:rPr>
           <w:rFonts w:ascii="Arial" w:hAnsi="Arial" w:cs="Arial"/>
-          <w:sz w:val="21"/>
+          <w:sz w:val="20"/>
           <w:szCs w:val="21"/>
         </w:rPr>
         <w:t xml:space="preserve"> e ‘</w:t>
@@ -1464,7 +3008,7 @@
       <w:r>
         <w:rPr>
           <w:rFonts w:ascii="Arial" w:hAnsi="Arial" w:cs="Arial"/>
-          <w:sz w:val="21"/>
+          <w:sz w:val="20"/>
           <w:szCs w:val="21"/>
         </w:rPr>
         <w:t>vualá</w:t>
@@ -1473,7 +3017,7 @@
       <w:r>
         <w:rPr>
           <w:rFonts w:ascii="Arial" w:hAnsi="Arial" w:cs="Arial"/>
-          <w:sz w:val="21"/>
+          <w:sz w:val="20"/>
           <w:szCs w:val="21"/>
         </w:rPr>
         <w:t xml:space="preserve">’, sua </w:t>
@@ -1482,8 +3026,10 @@
       <w:r>
         <w:rPr>
           <w:rFonts w:ascii="Arial" w:hAnsi="Arial" w:cs="Arial"/>
-          <w:sz w:val="21"/>
-          <w:szCs w:val="21"/>
+          <w:color w:val="000000"/>
+          <w:sz w:val="20"/>
+          <w:szCs w:val="21"/>
+          <w:shd w:val="clear" w:color="auto" w:fill="F1F0F0"/>
         </w:rPr>
         <w:t>branch</w:t>
       </w:r>
@@ -1491,10 +3037,50 @@
       <w:r>
         <w:rPr>
           <w:rFonts w:ascii="Arial" w:hAnsi="Arial" w:cs="Arial"/>
-          <w:sz w:val="21"/>
-          <w:szCs w:val="21"/>
-        </w:rPr>
-        <w:t xml:space="preserve"> foi mesclada com a máster. </w:t>
+          <w:sz w:val="20"/>
+          <w:szCs w:val="21"/>
+        </w:rPr>
+        <w:t xml:space="preserve"> foi mesclada com a </w:t>
+      </w:r>
+      <w:proofErr w:type="spellStart"/>
+      <w:r>
+        <w:rPr>
+          <w:rFonts w:ascii="Arial" w:hAnsi="Arial" w:cs="Arial"/>
+          <w:color w:val="000000"/>
+          <w:sz w:val="20"/>
+          <w:szCs w:val="21"/>
+          <w:shd w:val="clear" w:color="auto" w:fill="F1F0F0"/>
+        </w:rPr>
+        <w:t>m</w:t>
+      </w:r>
+      <w:r>
+        <w:rPr>
+          <w:rFonts w:ascii="Arial" w:hAnsi="Arial" w:cs="Arial"/>
+          <w:color w:val="000000"/>
+          <w:sz w:val="20"/>
+          <w:szCs w:val="21"/>
+          <w:shd w:val="clear" w:color="auto" w:fill="F1F0F0"/>
+        </w:rPr>
+        <w:t>a</w:t>
+      </w:r>
+      <w:r>
+        <w:rPr>
+          <w:rFonts w:ascii="Arial" w:hAnsi="Arial" w:cs="Arial"/>
+          <w:color w:val="000000"/>
+          <w:sz w:val="20"/>
+          <w:szCs w:val="21"/>
+          <w:shd w:val="clear" w:color="auto" w:fill="F1F0F0"/>
+        </w:rPr>
+        <w:t>ster</w:t>
+      </w:r>
+      <w:proofErr w:type="spellEnd"/>
+      <w:r>
+        <w:rPr>
+          <w:rFonts w:ascii="Arial" w:hAnsi="Arial" w:cs="Arial"/>
+          <w:sz w:val="20"/>
+          <w:szCs w:val="21"/>
+        </w:rPr>
+        <w:t xml:space="preserve">. </w:t>
       </w:r>
     </w:p>
     <w:p>
@@ -1502,7 +3088,7 @@
         <w:pStyle w:val="PargrafodaLista"/>
         <w:rPr>
           <w:rFonts w:ascii="Arial" w:hAnsi="Arial" w:cs="Arial"/>
-          <w:sz w:val="21"/>
+          <w:sz w:val="20"/>
           <w:szCs w:val="21"/>
         </w:rPr>
       </w:pPr>
@@ -1518,13 +3104,13 @@
         <w:rPr>
           <w:rFonts w:ascii="Arial" w:hAnsi="Arial" w:cs="Arial"/>
           <w:sz w:val="20"/>
-          <w:szCs w:val="20"/>
-        </w:rPr>
-      </w:pPr>
-      <w:r>
-        <w:rPr>
-          <w:rFonts w:ascii="Arial" w:hAnsi="Arial" w:cs="Arial"/>
-          <w:sz w:val="21"/>
+          <w:szCs w:val="21"/>
+        </w:rPr>
+      </w:pPr>
+      <w:r>
+        <w:rPr>
+          <w:rFonts w:ascii="Arial" w:hAnsi="Arial" w:cs="Arial"/>
+          <w:sz w:val="20"/>
           <w:szCs w:val="21"/>
         </w:rPr>
         <w:t xml:space="preserve">Por segurança, volte a </w:t>
@@ -1533,8 +3119,10 @@
       <w:r>
         <w:rPr>
           <w:rFonts w:ascii="Arial" w:hAnsi="Arial" w:cs="Arial"/>
-          <w:sz w:val="21"/>
-          <w:szCs w:val="21"/>
+          <w:color w:val="000000"/>
+          <w:sz w:val="20"/>
+          <w:szCs w:val="21"/>
+          <w:shd w:val="clear" w:color="auto" w:fill="F1F0F0"/>
         </w:rPr>
         <w:t>branch</w:t>
       </w:r>
@@ -1542,7 +3130,7 @@
       <w:r>
         <w:rPr>
           <w:rFonts w:ascii="Arial" w:hAnsi="Arial" w:cs="Arial"/>
-          <w:sz w:val="21"/>
+          <w:sz w:val="20"/>
           <w:szCs w:val="21"/>
         </w:rPr>
         <w:t xml:space="preserve"> </w:t>
@@ -1551,8 +3139,10 @@
       <w:r>
         <w:rPr>
           <w:rFonts w:ascii="Arial" w:hAnsi="Arial" w:cs="Arial"/>
-          <w:sz w:val="21"/>
-          <w:szCs w:val="21"/>
+          <w:color w:val="000000"/>
+          <w:sz w:val="20"/>
+          <w:szCs w:val="21"/>
+          <w:shd w:val="clear" w:color="auto" w:fill="F1F0F0"/>
         </w:rPr>
         <w:t>newBranch</w:t>
       </w:r>
@@ -1560,43 +3150,51 @@
       <w:r>
         <w:rPr>
           <w:rFonts w:ascii="Arial" w:hAnsi="Arial" w:cs="Arial"/>
-          <w:sz w:val="21"/>
+          <w:sz w:val="20"/>
           <w:szCs w:val="21"/>
         </w:rPr>
         <w:t xml:space="preserve"> no seu terminal para caso de não </w:t>
       </w:r>
-      <w:proofErr w:type="spellStart"/>
-      <w:r>
-        <w:rPr>
-          <w:rFonts w:ascii="Arial" w:hAnsi="Arial" w:cs="Arial"/>
-          <w:sz w:val="21"/>
-          <w:szCs w:val="21"/>
-        </w:rPr>
-        <w:t>modifcar</w:t>
-      </w:r>
-      <w:proofErr w:type="spellEnd"/>
-      <w:r>
-        <w:rPr>
-          <w:rFonts w:ascii="Arial" w:hAnsi="Arial" w:cs="Arial"/>
-          <w:sz w:val="21"/>
-          <w:szCs w:val="21"/>
-        </w:rPr>
-        <w:t xml:space="preserve"> a máster. Você agora </w:t>
-      </w:r>
-      <w:proofErr w:type="spellStart"/>
-      <w:r>
-        <w:rPr>
-          <w:rFonts w:ascii="Arial" w:hAnsi="Arial" w:cs="Arial"/>
-          <w:sz w:val="21"/>
-          <w:szCs w:val="21"/>
-        </w:rPr>
-        <w:t>so</w:t>
-      </w:r>
-      <w:proofErr w:type="spellEnd"/>
-      <w:r>
-        <w:rPr>
-          <w:rFonts w:ascii="Arial" w:hAnsi="Arial" w:cs="Arial"/>
-          <w:sz w:val="21"/>
+      <w:r>
+        <w:rPr>
+          <w:rFonts w:ascii="Arial" w:hAnsi="Arial" w:cs="Arial"/>
+          <w:sz w:val="20"/>
+          <w:szCs w:val="21"/>
+        </w:rPr>
+        <w:t>modificar</w:t>
+      </w:r>
+      <w:r>
+        <w:rPr>
+          <w:rFonts w:ascii="Arial" w:hAnsi="Arial" w:cs="Arial"/>
+          <w:sz w:val="20"/>
+          <w:szCs w:val="21"/>
+        </w:rPr>
+        <w:t xml:space="preserve"> a </w:t>
+      </w:r>
+      <w:proofErr w:type="spellStart"/>
+      <w:r>
+        <w:rPr>
+          <w:rFonts w:ascii="Arial" w:hAnsi="Arial" w:cs="Arial"/>
+          <w:color w:val="000000"/>
+          <w:sz w:val="20"/>
+          <w:szCs w:val="21"/>
+          <w:shd w:val="clear" w:color="auto" w:fill="F1F0F0"/>
+        </w:rPr>
+        <w:t>master</w:t>
+      </w:r>
+      <w:proofErr w:type="spellEnd"/>
+      <w:r>
+        <w:rPr>
+          <w:rFonts w:ascii="Arial" w:hAnsi="Arial" w:cs="Arial"/>
+          <w:sz w:val="20"/>
+          <w:szCs w:val="21"/>
+        </w:rPr>
+        <w:t>. Você agora só</w:t>
+      </w:r>
+      <w:r>
+        <w:rPr>
+          <w:rFonts w:ascii="Arial" w:hAnsi="Arial" w:cs="Arial"/>
+          <w:sz w:val="20"/>
           <w:szCs w:val="21"/>
         </w:rPr>
         <w:t xml:space="preserve"> alterará a </w:t>
@@ -1605,8 +3203,10 @@
       <w:r>
         <w:rPr>
           <w:rFonts w:ascii="Arial" w:hAnsi="Arial" w:cs="Arial"/>
-          <w:sz w:val="21"/>
-          <w:szCs w:val="21"/>
+          <w:color w:val="000000"/>
+          <w:sz w:val="20"/>
+          <w:szCs w:val="21"/>
+          <w:shd w:val="clear" w:color="auto" w:fill="F1F0F0"/>
         </w:rPr>
         <w:t>branch</w:t>
       </w:r>
@@ -1614,17 +3214,49 @@
       <w:r>
         <w:rPr>
           <w:rFonts w:ascii="Arial" w:hAnsi="Arial" w:cs="Arial"/>
-          <w:sz w:val="21"/>
-          <w:szCs w:val="21"/>
-        </w:rPr>
-        <w:t xml:space="preserve">. Para voltar para máster digite: </w:t>
-      </w:r>
-      <w:proofErr w:type="spellStart"/>
-      <w:r>
-        <w:rPr>
-          <w:rFonts w:ascii="Arial" w:hAnsi="Arial" w:cs="Arial"/>
-          <w:sz w:val="21"/>
-          <w:szCs w:val="21"/>
+          <w:sz w:val="20"/>
+          <w:szCs w:val="21"/>
+        </w:rPr>
+        <w:t xml:space="preserve">. Para voltar para </w:t>
+      </w:r>
+      <w:proofErr w:type="spellStart"/>
+      <w:r>
+        <w:rPr>
+          <w:rFonts w:ascii="Arial" w:hAnsi="Arial" w:cs="Arial"/>
+          <w:color w:val="000000"/>
+          <w:sz w:val="20"/>
+          <w:szCs w:val="21"/>
+          <w:shd w:val="clear" w:color="auto" w:fill="F1F0F0"/>
+        </w:rPr>
+        <w:t>ma</w:t>
+      </w:r>
+      <w:r>
+        <w:rPr>
+          <w:rFonts w:ascii="Arial" w:hAnsi="Arial" w:cs="Arial"/>
+          <w:color w:val="000000"/>
+          <w:sz w:val="20"/>
+          <w:szCs w:val="21"/>
+          <w:shd w:val="clear" w:color="auto" w:fill="F1F0F0"/>
+        </w:rPr>
+        <w:t>ster</w:t>
+      </w:r>
+      <w:proofErr w:type="spellEnd"/>
+      <w:r>
+        <w:rPr>
+          <w:rFonts w:ascii="Arial" w:hAnsi="Arial" w:cs="Arial"/>
+          <w:sz w:val="20"/>
+          <w:szCs w:val="21"/>
+        </w:rPr>
+        <w:t xml:space="preserve"> digite: </w:t>
+      </w:r>
+      <w:proofErr w:type="spellStart"/>
+      <w:r>
+        <w:rPr>
+          <w:rFonts w:ascii="Arial" w:hAnsi="Arial" w:cs="Arial"/>
+          <w:color w:val="000000"/>
+          <w:sz w:val="20"/>
+          <w:szCs w:val="21"/>
+          <w:shd w:val="clear" w:color="auto" w:fill="F1F0F0"/>
         </w:rPr>
         <w:t>git</w:t>
       </w:r>
@@ -1632,16 +3264,135 @@
       <w:r>
         <w:rPr>
           <w:rFonts w:ascii="Arial" w:hAnsi="Arial" w:cs="Arial"/>
-          <w:sz w:val="21"/>
-          <w:szCs w:val="21"/>
-        </w:rPr>
-        <w:t xml:space="preserve"> checkout</w:t>
-      </w:r>
-      <w:r>
-        <w:rPr>
-          <w:rFonts w:ascii="Arial" w:hAnsi="Arial" w:cs="Arial"/>
-          <w:sz w:val="20"/>
-          <w:szCs w:val="20"/>
+          <w:color w:val="000000"/>
+          <w:sz w:val="20"/>
+          <w:szCs w:val="21"/>
+          <w:shd w:val="clear" w:color="auto" w:fill="F1F0F0"/>
+        </w:rPr>
+        <w:t xml:space="preserve"> checkout </w:t>
+      </w:r>
+      <w:proofErr w:type="spellStart"/>
+      <w:r>
+        <w:rPr>
+          <w:rFonts w:ascii="Arial" w:hAnsi="Arial" w:cs="Arial"/>
+          <w:color w:val="000000"/>
+          <w:sz w:val="20"/>
+          <w:szCs w:val="21"/>
+          <w:shd w:val="clear" w:color="auto" w:fill="F1F0F0"/>
+        </w:rPr>
+        <w:t>newBranch</w:t>
+      </w:r>
+      <w:proofErr w:type="spellEnd"/>
+      <w:r>
+        <w:rPr>
+          <w:rFonts w:ascii="Arial" w:hAnsi="Arial" w:cs="Arial"/>
+          <w:sz w:val="20"/>
+          <w:szCs w:val="21"/>
+        </w:rPr>
+        <w:t xml:space="preserve">. </w:t>
+      </w:r>
+    </w:p>
+    <w:p>
+      <w:pPr>
+        <w:pStyle w:val="PargrafodaLista"/>
+        <w:rPr>
+          <w:rFonts w:ascii="Arial" w:hAnsi="Arial" w:cs="Arial"/>
+          <w:sz w:val="20"/>
+          <w:szCs w:val="21"/>
+        </w:rPr>
+      </w:pPr>
+    </w:p>
+    <w:p>
+      <w:pPr>
+        <w:pStyle w:val="PargrafodaLista"/>
+        <w:numPr>
+          <w:ilvl w:val="0"/>
+          <w:numId w:val="1"/>
+        </w:numPr>
+        <w:jc w:val="both"/>
+        <w:rPr>
+          <w:rFonts w:ascii="Arial" w:hAnsi="Arial" w:cs="Arial"/>
+          <w:sz w:val="20"/>
+          <w:szCs w:val="21"/>
+        </w:rPr>
+      </w:pPr>
+      <w:r>
+        <w:rPr>
+          <w:rFonts w:ascii="Arial" w:hAnsi="Arial" w:cs="Arial"/>
+          <w:sz w:val="20"/>
+          <w:szCs w:val="21"/>
+        </w:rPr>
+        <w:t xml:space="preserve">Sempre que fizer um </w:t>
+      </w:r>
+      <w:proofErr w:type="spellStart"/>
+      <w:r>
+        <w:rPr>
+          <w:rFonts w:ascii="Arial" w:hAnsi="Arial" w:cs="Arial"/>
+          <w:color w:val="000000"/>
+          <w:sz w:val="20"/>
+          <w:szCs w:val="21"/>
+          <w:shd w:val="clear" w:color="auto" w:fill="F1F0F0"/>
+        </w:rPr>
+        <w:t>push</w:t>
+      </w:r>
+      <w:proofErr w:type="spellEnd"/>
+      <w:r>
+        <w:rPr>
+          <w:rFonts w:ascii="Arial" w:hAnsi="Arial" w:cs="Arial"/>
+          <w:sz w:val="20"/>
+          <w:szCs w:val="21"/>
+        </w:rPr>
+        <w:t xml:space="preserve"> para a </w:t>
+      </w:r>
+      <w:proofErr w:type="spellStart"/>
+      <w:r>
+        <w:rPr>
+          <w:rFonts w:ascii="Arial" w:hAnsi="Arial" w:cs="Arial"/>
+          <w:color w:val="000000"/>
+          <w:sz w:val="20"/>
+          <w:szCs w:val="21"/>
+          <w:shd w:val="clear" w:color="auto" w:fill="F1F0F0"/>
+        </w:rPr>
+        <w:t>branch</w:t>
+      </w:r>
+      <w:proofErr w:type="spellEnd"/>
+      <w:r>
+        <w:rPr>
+          <w:rFonts w:ascii="Arial" w:hAnsi="Arial" w:cs="Arial"/>
+          <w:sz w:val="20"/>
+          <w:szCs w:val="21"/>
+        </w:rPr>
+        <w:t xml:space="preserve">, você deve fazer o </w:t>
+      </w:r>
+      <w:r>
+        <w:rPr>
+          <w:rFonts w:ascii="Arial" w:hAnsi="Arial" w:cs="Arial"/>
+          <w:color w:val="000000"/>
+          <w:sz w:val="20"/>
+          <w:szCs w:val="21"/>
+          <w:shd w:val="clear" w:color="auto" w:fill="F1F0F0"/>
+        </w:rPr>
+        <w:t xml:space="preserve">compare </w:t>
+      </w:r>
+      <w:proofErr w:type="spellStart"/>
+      <w:r>
+        <w:rPr>
+          <w:rFonts w:ascii="Arial" w:hAnsi="Arial" w:cs="Arial"/>
+          <w:color w:val="000000"/>
+          <w:sz w:val="20"/>
+          <w:szCs w:val="21"/>
+          <w:shd w:val="clear" w:color="auto" w:fill="F1F0F0"/>
+        </w:rPr>
+        <w:t>pull</w:t>
+      </w:r>
+      <w:proofErr w:type="spellEnd"/>
+      <w:r>
+        <w:rPr>
+          <w:rFonts w:ascii="Arial" w:hAnsi="Arial" w:cs="Arial"/>
+          <w:color w:val="000000"/>
+          <w:sz w:val="20"/>
+          <w:szCs w:val="21"/>
+          <w:shd w:val="clear" w:color="auto" w:fill="F1F0F0"/>
         </w:rPr>
         <w:t xml:space="preserve"> </w:t>
       </w:r>
@@ -1649,22 +3400,47 @@
       <w:r>
         <w:rPr>
           <w:rFonts w:ascii="Arial" w:hAnsi="Arial" w:cs="Arial"/>
-          <w:sz w:val="20"/>
-          <w:szCs w:val="20"/>
-        </w:rPr>
-        <w:t>newBranch</w:t>
-      </w:r>
-      <w:proofErr w:type="spellEnd"/>
-      <w:r>
-        <w:rPr>
-          <w:rFonts w:ascii="Arial" w:hAnsi="Arial" w:cs="Arial"/>
-          <w:sz w:val="20"/>
-          <w:szCs w:val="20"/>
-        </w:rPr>
-        <w:t xml:space="preserve">. </w:t>
-      </w:r>
+          <w:color w:val="000000"/>
+          <w:sz w:val="20"/>
+          <w:szCs w:val="21"/>
+          <w:shd w:val="clear" w:color="auto" w:fill="F1F0F0"/>
+        </w:rPr>
+        <w:t>request</w:t>
+      </w:r>
+      <w:proofErr w:type="spellEnd"/>
+      <w:r>
+        <w:rPr>
+          <w:rFonts w:ascii="Arial" w:hAnsi="Arial" w:cs="Arial"/>
+          <w:sz w:val="20"/>
+          <w:szCs w:val="21"/>
+        </w:rPr>
+        <w:t xml:space="preserve"> no </w:t>
+      </w:r>
+      <w:proofErr w:type="spellStart"/>
+      <w:r>
+        <w:rPr>
+          <w:rFonts w:ascii="Arial" w:hAnsi="Arial" w:cs="Arial"/>
+          <w:color w:val="000000"/>
+          <w:sz w:val="20"/>
+          <w:szCs w:val="21"/>
+          <w:shd w:val="clear" w:color="auto" w:fill="F1F0F0"/>
+        </w:rPr>
+        <w:t>Github</w:t>
+      </w:r>
+      <w:proofErr w:type="spellEnd"/>
+      <w:r>
+        <w:rPr>
+          <w:rFonts w:ascii="Arial" w:hAnsi="Arial" w:cs="Arial"/>
+          <w:sz w:val="20"/>
+          <w:szCs w:val="21"/>
+        </w:rPr>
+        <w:t xml:space="preserve"> Web para mesclar na remota.</w:t>
+      </w:r>
+      <w:bookmarkStart w:id="0" w:name="_GoBack"/>
+      <w:bookmarkEnd w:id="0"/>
     </w:p>
     <w:sectPr>
+      <w:footerReference w:type="default" r:id="rId9"/>
       <w:pgSz w:w="11906" w:h="16838"/>
       <w:pgMar w:top="1701" w:right="1134" w:bottom="1134" w:left="1134" w:header="709" w:footer="709" w:gutter="0"/>
       <w:cols w:space="708"/>
@@ -1672,6 +3448,97 @@
     </w:sectPr>
   </w:body>
 </w:document>
+</file>
+
+<file path=word/endnotes.xml><?xml version="1.0" encoding="utf-8"?>
+<w:endnotes xmlns:wpc="http://schemas.microsoft.com/office/word/2010/wordprocessingCanvas" xmlns:cx="http://schemas.microsoft.com/office/drawing/2014/chartex" xmlns:cx1="http://schemas.microsoft.com/office/drawing/2015/9/8/chartex" xmlns:cx2="http://schemas.microsoft.com/office/drawing/2015/10/21/chartex" xmlns:cx3="http://schemas.microsoft.com/office/drawing/2016/5/9/chartex" xmlns:cx4="http://schemas.microsoft.com/office/drawing/2016/5/10/chartex" xmlns:cx5="http://schemas.microsoft.com/office/drawing/2016/5/11/chartex" xmlns:cx6="http://schemas.microsoft.com/office/drawing/2016/5/12/chartex" xmlns:cx7="http://schemas.microsoft.com/office/drawing/2016/5/13/chartex" xmlns:cx8="http://schemas.microsoft.com/office/drawing/2016/5/14/chartex" xmlns:mc="http://schemas.openxmlformats.org/markup-compatibility/2006" xmlns:aink="http://schemas.microsoft.com/office/drawing/2016/ink" xmlns:am3d="http://schemas.microsoft.com/office/drawing/2017/model3d" xmlns:o="urn:schemas-microsoft-com:office:office" xmlns:r="http://schemas.openxmlformats.org/officeDocument/2006/relationships" xmlns:m="http://schemas.openxmlformats.org/officeDocument/2006/math" xmlns:v="urn:schemas-microsoft-com:vml" xmlns:wp14="http://schemas.microsoft.com/office/word/2010/wordprocessingDrawing" xmlns:wp="http://schemas.openxmlformats.org/drawingml/2006/wordprocessingDrawing" xmlns:w10="urn:schemas-microsoft-com:office:word" xmlns:w="http://schemas.openxmlformats.org/wordprocessingml/2006/main" xmlns:w14="http://schemas.microsoft.com/office/word/2010/wordml" xmlns:w15="http://schemas.microsoft.com/office/word/2012/wordml" xmlns:w16cid="http://schemas.microsoft.com/office/word/2016/wordml/cid" xmlns:w16se="http://schemas.microsoft.com/office/word/2015/wordml/symex" xmlns:wpg="http://schemas.microsoft.com/office/word/2010/wordprocessingGroup" xmlns:wpi="http://schemas.microsoft.com/office/word/2010/wordprocessingInk" xmlns:wne="http://schemas.microsoft.com/office/word/2006/wordml" xmlns:wps="http://schemas.microsoft.com/office/word/2010/wordprocessingShape" mc:Ignorable="w14 w15 w16se w16cid wp14">
+  <w:endnote w:type="separator" w:id="-1">
+    <w:p>
+      <w:pPr>
+        <w:spacing w:after="0" w:line="240" w:lineRule="auto"/>
+      </w:pPr>
+      <w:r>
+        <w:separator/>
+      </w:r>
+    </w:p>
+  </w:endnote>
+  <w:endnote w:type="continuationSeparator" w:id="0">
+    <w:p>
+      <w:pPr>
+        <w:spacing w:after="0" w:line="240" w:lineRule="auto"/>
+      </w:pPr>
+      <w:r>
+        <w:continuationSeparator/>
+      </w:r>
+    </w:p>
+  </w:endnote>
+</w:endnotes>
+</file>
+
+<file path=word/footer1.xml><?xml version="1.0" encoding="utf-8"?>
+<w:ftr xmlns:wpc="http://schemas.microsoft.com/office/word/2010/wordprocessingCanvas" xmlns:cx="http://schemas.microsoft.com/office/drawing/2014/chartex" xmlns:cx1="http://schemas.microsoft.com/office/drawing/2015/9/8/chartex" xmlns:cx2="http://schemas.microsoft.com/office/drawing/2015/10/21/chartex" xmlns:cx3="http://schemas.microsoft.com/office/drawing/2016/5/9/chartex" xmlns:cx4="http://schemas.microsoft.com/office/drawing/2016/5/10/chartex" xmlns:cx5="http://schemas.microsoft.com/office/drawing/2016/5/11/chartex" xmlns:cx6="http://schemas.microsoft.com/office/drawing/2016/5/12/chartex" xmlns:cx7="http://schemas.microsoft.com/office/drawing/2016/5/13/chartex" xmlns:cx8="http://schemas.microsoft.com/office/drawing/2016/5/14/chartex" xmlns:mc="http://schemas.openxmlformats.org/markup-compatibility/2006" xmlns:aink="http://schemas.microsoft.com/office/drawing/2016/ink" xmlns:am3d="http://schemas.microsoft.com/office/drawing/2017/model3d" xmlns:o="urn:schemas-microsoft-com:office:office" xmlns:r="http://schemas.openxmlformats.org/officeDocument/2006/relationships" xmlns:m="http://schemas.openxmlformats.org/officeDocument/2006/math" xmlns:v="urn:schemas-microsoft-com:vml" xmlns:wp14="http://schemas.microsoft.com/office/word/2010/wordprocessingDrawing" xmlns:wp="http://schemas.openxmlformats.org/drawingml/2006/wordprocessingDrawing" xmlns:w10="urn:schemas-microsoft-com:office:word" xmlns:w="http://schemas.openxmlformats.org/wordprocessingml/2006/main" xmlns:w14="http://schemas.microsoft.com/office/word/2010/wordml" xmlns:w15="http://schemas.microsoft.com/office/word/2012/wordml" xmlns:w16cid="http://schemas.microsoft.com/office/word/2016/wordml/cid" xmlns:w16se="http://schemas.microsoft.com/office/word/2015/wordml/symex" xmlns:wpg="http://schemas.microsoft.com/office/word/2010/wordprocessingGroup" xmlns:wpi="http://schemas.microsoft.com/office/word/2010/wordprocessingInk" xmlns:wne="http://schemas.microsoft.com/office/word/2006/wordml" xmlns:wps="http://schemas.microsoft.com/office/word/2010/wordprocessingShape" mc:Ignorable="w14 w15 w16se w16cid wp14">
+  <w:p>
+    <w:pPr>
+      <w:pStyle w:val="Rodap"/>
+      <w:ind w:left="708"/>
+      <w:jc w:val="right"/>
+      <w:rPr>
+        <w:rFonts w:ascii="Arial" w:hAnsi="Arial" w:cs="Arial"/>
+        <w:i/>
+      </w:rPr>
+    </w:pPr>
+    <w:proofErr w:type="spellStart"/>
+    <w:proofErr w:type="gramStart"/>
+    <w:r>
+      <w:rPr>
+        <w:rFonts w:ascii="Arial" w:hAnsi="Arial" w:cs="Arial"/>
+        <w:i/>
+      </w:rPr>
+      <w:t>b</w:t>
+    </w:r>
+    <w:r>
+      <w:rPr>
+        <w:rFonts w:ascii="Arial" w:hAnsi="Arial" w:cs="Arial"/>
+        <w:i/>
+      </w:rPr>
+      <w:t>y</w:t>
+    </w:r>
+    <w:proofErr w:type="spellEnd"/>
+    <w:proofErr w:type="gramEnd"/>
+    <w:r>
+      <w:rPr>
+        <w:rFonts w:ascii="Arial" w:hAnsi="Arial" w:cs="Arial"/>
+        <w:i/>
+      </w:rPr>
+      <w:t xml:space="preserve"> Rômulo Soares Bezerra</w:t>
+    </w:r>
+  </w:p>
+</w:ftr>
+</file>
+
+<file path=word/footnotes.xml><?xml version="1.0" encoding="utf-8"?>
+<w:footnotes xmlns:wpc="http://schemas.microsoft.com/office/word/2010/wordprocessingCanvas" xmlns:cx="http://schemas.microsoft.com/office/drawing/2014/chartex" xmlns:cx1="http://schemas.microsoft.com/office/drawing/2015/9/8/chartex" xmlns:cx2="http://schemas.microsoft.com/office/drawing/2015/10/21/chartex" xmlns:cx3="http://schemas.microsoft.com/office/drawing/2016/5/9/chartex" xmlns:cx4="http://schemas.microsoft.com/office/drawing/2016/5/10/chartex" xmlns:cx5="http://schemas.microsoft.com/office/drawing/2016/5/11/chartex" xmlns:cx6="http://schemas.microsoft.com/office/drawing/2016/5/12/chartex" xmlns:cx7="http://schemas.microsoft.com/office/drawing/2016/5/13/chartex" xmlns:cx8="http://schemas.microsoft.com/office/drawing/2016/5/14/chartex" xmlns:mc="http://schemas.openxmlformats.org/markup-compatibility/2006" xmlns:aink="http://schemas.microsoft.com/office/drawing/2016/ink" xmlns:am3d="http://schemas.microsoft.com/office/drawing/2017/model3d" xmlns:o="urn:schemas-microsoft-com:office:office" xmlns:r="http://schemas.openxmlformats.org/officeDocument/2006/relationships" xmlns:m="http://schemas.openxmlformats.org/officeDocument/2006/math" xmlns:v="urn:schemas-microsoft-com:vml" xmlns:wp14="http://schemas.microsoft.com/office/word/2010/wordprocessingDrawing" xmlns:wp="http://schemas.openxmlformats.org/drawingml/2006/wordprocessingDrawing" xmlns:w10="urn:schemas-microsoft-com:office:word" xmlns:w="http://schemas.openxmlformats.org/wordprocessingml/2006/main" xmlns:w14="http://schemas.microsoft.com/office/word/2010/wordml" xmlns:w15="http://schemas.microsoft.com/office/word/2012/wordml" xmlns:w16cid="http://schemas.microsoft.com/office/word/2016/wordml/cid" xmlns:w16se="http://schemas.microsoft.com/office/word/2015/wordml/symex" xmlns:wpg="http://schemas.microsoft.com/office/word/2010/wordprocessingGroup" xmlns:wpi="http://schemas.microsoft.com/office/word/2010/wordprocessingInk" xmlns:wne="http://schemas.microsoft.com/office/word/2006/wordml" xmlns:wps="http://schemas.microsoft.com/office/word/2010/wordprocessingShape" mc:Ignorable="w14 w15 w16se w16cid wp14">
+  <w:footnote w:type="separator" w:id="-1">
+    <w:p>
+      <w:pPr>
+        <w:spacing w:after="0" w:line="240" w:lineRule="auto"/>
+      </w:pPr>
+      <w:r>
+        <w:separator/>
+      </w:r>
+    </w:p>
+  </w:footnote>
+  <w:footnote w:type="continuationSeparator" w:id="0">
+    <w:p>
+      <w:pPr>
+        <w:spacing w:after="0" w:line="240" w:lineRule="auto"/>
+      </w:pPr>
+      <w:r>
+        <w:continuationSeparator/>
+      </w:r>
+    </w:p>
+  </w:footnote>
+</w:footnotes>
 </file>
 
 <file path=word/numbering.xml><?xml version="1.0" encoding="utf-8"?>
@@ -2208,6 +4075,50 @@
       <w:contextualSpacing/>
     </w:pPr>
   </w:style>
+  <w:style w:type="paragraph" w:styleId="Cabealho">
+    <w:name w:val="header"/>
+    <w:basedOn w:val="Normal"/>
+    <w:link w:val="CabealhoChar"/>
+    <w:uiPriority w:val="99"/>
+    <w:unhideWhenUsed/>
+    <w:rsid w:val="00EA6F5E"/>
+    <w:pPr>
+      <w:tabs>
+        <w:tab w:val="center" w:pos="4252"/>
+        <w:tab w:val="right" w:pos="8504"/>
+      </w:tabs>
+      <w:spacing w:after="0" w:line="240" w:lineRule="auto"/>
+    </w:pPr>
+  </w:style>
+  <w:style w:type="character" w:customStyle="1" w:styleId="CabealhoChar">
+    <w:name w:val="Cabeçalho Char"/>
+    <w:basedOn w:val="Fontepargpadro"/>
+    <w:link w:val="Cabealho"/>
+    <w:uiPriority w:val="99"/>
+    <w:rsid w:val="00EA6F5E"/>
+  </w:style>
+  <w:style w:type="paragraph" w:styleId="Rodap">
+    <w:name w:val="footer"/>
+    <w:basedOn w:val="Normal"/>
+    <w:link w:val="RodapChar"/>
+    <w:uiPriority w:val="99"/>
+    <w:unhideWhenUsed/>
+    <w:rsid w:val="00EA6F5E"/>
+    <w:pPr>
+      <w:tabs>
+        <w:tab w:val="center" w:pos="4252"/>
+        <w:tab w:val="right" w:pos="8504"/>
+      </w:tabs>
+      <w:spacing w:after="0" w:line="240" w:lineRule="auto"/>
+    </w:pPr>
+  </w:style>
+  <w:style w:type="character" w:customStyle="1" w:styleId="RodapChar">
+    <w:name w:val="Rodapé Char"/>
+    <w:basedOn w:val="Fontepargpadro"/>
+    <w:link w:val="Rodap"/>
+    <w:uiPriority w:val="99"/>
+    <w:rsid w:val="00EA6F5E"/>
+  </w:style>
 </w:styles>
 </file>
 

</xml_diff>